<commit_message>
Inventory and Dialogue System.
</commit_message>
<xml_diff>
--- a/Project Design/Project Design Documentation.docx
+++ b/Project Design/Project Design Documentation.docx
@@ -1672,19 +1672,7 @@
               <w:rPr>
                 <w:rStyle w:val="Hyperlink"/>
               </w:rPr>
-              <w:t>Jobs and Ho</w:t>
-            </w:r>
-            <w:r>
-              <w:rPr>
-                <w:rStyle w:val="Hyperlink"/>
-              </w:rPr>
-              <w:t>m</w:t>
-            </w:r>
-            <w:r>
-              <w:rPr>
-                <w:rStyle w:val="Hyperlink"/>
-              </w:rPr>
-              <w:t>es</w:t>
+              <w:t>Jobs and Homes</w:t>
             </w:r>
             <w:r>
               <w:rPr>
@@ -2563,8 +2551,6 @@
         </w:rPr>
         <w:t>.</w:t>
       </w:r>
-      <w:bookmarkStart w:id="17" w:name="_GoBack"/>
-      <w:bookmarkEnd w:id="17"/>
     </w:p>
     <w:p>
       <w:pPr>
@@ -2806,6 +2792,56 @@
           <w:lang w:val="tr-TR"/>
         </w:rPr>
         <w:t>Kabakçı Emirhan Steel, Gemiden gelir ve kabak satmaya çalışır.</w:t>
+      </w:r>
+    </w:p>
+    <w:p>
+      <w:pPr>
+        <w:pStyle w:val="ListParagraph"/>
+        <w:numPr>
+          <w:ilvl w:val="0"/>
+          <w:numId w:val="1"/>
+        </w:numPr>
+        <w:spacing w:line="480" w:lineRule="auto"/>
+        <w:rPr>
+          <w:rFonts w:ascii="Times New Roman" w:hAnsi="Times New Roman" w:cs="Times New Roman"/>
+          <w:sz w:val="24"/>
+          <w:szCs w:val="24"/>
+          <w:lang w:val="tr-TR"/>
+        </w:rPr>
+      </w:pPr>
+      <w:r>
+        <w:rPr>
+          <w:rFonts w:ascii="Times New Roman" w:hAnsi="Times New Roman" w:cs="Times New Roman"/>
+          <w:sz w:val="24"/>
+          <w:szCs w:val="24"/>
+        </w:rPr>
+        <w:t>Merchantry</w:t>
+      </w:r>
+      <w:r>
+        <w:rPr>
+          <w:rFonts w:ascii="Times New Roman" w:hAnsi="Times New Roman" w:cs="Times New Roman"/>
+          <w:sz w:val="24"/>
+          <w:szCs w:val="24"/>
+        </w:rPr>
+        <w:t xml:space="preserve"> Skills</w:t>
+      </w:r>
+      <w:r>
+        <w:rPr>
+          <w:rFonts w:ascii="Times New Roman" w:hAnsi="Times New Roman" w:cs="Times New Roman"/>
+          <w:sz w:val="24"/>
+          <w:szCs w:val="24"/>
+        </w:rPr>
+        <w:t>:</w:t>
+      </w:r>
+      <w:bookmarkStart w:id="17" w:name="_GoBack"/>
+      <w:bookmarkEnd w:id="17"/>
+      <w:r>
+        <w:rPr>
+          <w:rFonts w:ascii="Times New Roman" w:hAnsi="Times New Roman" w:cs="Times New Roman"/>
+          <w:sz w:val="24"/>
+          <w:szCs w:val="24"/>
+        </w:rPr>
+        <w:t xml:space="preserve"> Over time, dealing trades can improve the prices you get for each item, and show more accurate estimated prices per item.</w:t>
       </w:r>
     </w:p>
     <w:p>
@@ -8043,7 +8079,7 @@
 </file>
 
 <file path=customXml/itemProps1.xml><?xml version="1.0" encoding="utf-8"?>
-<ds:datastoreItem xmlns:ds="http://schemas.openxmlformats.org/officeDocument/2006/customXml" ds:itemID="{2BD567B5-1AE5-4A54-8CFB-718803530477}">
+<ds:datastoreItem xmlns:ds="http://schemas.openxmlformats.org/officeDocument/2006/customXml" ds:itemID="{AF8D7108-D175-4572-912C-BD942DB6AF50}">
   <ds:schemaRefs>
     <ds:schemaRef ds:uri="http://schemas.openxmlformats.org/officeDocument/2006/bibliography"/>
   </ds:schemaRefs>

</xml_diff>

<commit_message>
New Icons, Localization System. Updated: Project Design Documentation. Unity to 19.4.3f1. Package Updates. Better Conversation System and Camera Controls.
</commit_message>
<xml_diff>
--- a/Project Design/Project Design Documentation.docx
+++ b/Project Design/Project Design Documentation.docx
@@ -57,7 +57,7 @@
         <w:pStyle w:val="Heading1"/>
         <w:jc w:val="center"/>
       </w:pPr>
-      <w:bookmarkStart w:id="0" w:name="_Toc42868687"/>
+      <w:bookmarkStart w:id="0" w:name="_Toc45125972"/>
       <w:r>
         <w:lastRenderedPageBreak/>
         <w:t>Table of Contents</w:t>
@@ -113,7 +113,7 @@
           <w:r>
             <w:fldChar w:fldCharType="separate"/>
           </w:r>
-          <w:hyperlink w:anchor="_Toc42868687" w:history="1">
+          <w:hyperlink w:anchor="_Toc45125972" w:history="1">
             <w:r>
               <w:rPr>
                 <w:rStyle w:val="Hyperlink"/>
@@ -136,7 +136,7 @@
               <w:rPr>
                 <w:webHidden/>
               </w:rPr>
-              <w:instrText xml:space="preserve"> PAGEREF _Toc42868687 \h </w:instrText>
+              <w:instrText xml:space="preserve"> PAGEREF _Toc45125972 \h </w:instrText>
             </w:r>
             <w:r>
               <w:rPr>
@@ -173,12 +173,12 @@
               <w:lang w:val="en-US"/>
             </w:rPr>
           </w:pPr>
-          <w:hyperlink w:anchor="_Toc42868688" w:history="1">
+          <w:hyperlink w:anchor="_Toc45125973" w:history="1">
             <w:r>
               <w:rPr>
                 <w:rStyle w:val="Hyperlink"/>
               </w:rPr>
-              <w:t>PROJECT E – Game Idea</w:t>
+              <w:t>PROJECT E – Game Idea – Oyun Fikri</w:t>
             </w:r>
             <w:r>
               <w:rPr>
@@ -196,7 +196,7 @@
               <w:rPr>
                 <w:webHidden/>
               </w:rPr>
-              <w:instrText xml:space="preserve"> PAGEREF _Toc42868688 \h </w:instrText>
+              <w:instrText xml:space="preserve"> PAGEREF _Toc45125973 \h </w:instrText>
             </w:r>
             <w:r>
               <w:rPr>
@@ -213,7 +213,7 @@
               <w:rPr>
                 <w:webHidden/>
               </w:rPr>
-              <w:t>2</w:t>
+              <w:t>3</w:t>
             </w:r>
             <w:r>
               <w:rPr>
@@ -232,7 +232,7 @@
               <w:bCs w:val="0"/>
             </w:rPr>
           </w:pPr>
-          <w:hyperlink w:anchor="_Toc42868689" w:history="1">
+          <w:hyperlink w:anchor="_Toc45125974" w:history="1">
             <w:r>
               <w:rPr>
                 <w:rStyle w:val="Hyperlink"/>
@@ -255,7 +255,7 @@
               <w:rPr>
                 <w:webHidden/>
               </w:rPr>
-              <w:instrText xml:space="preserve"> PAGEREF _Toc42868689 \h </w:instrText>
+              <w:instrText xml:space="preserve"> PAGEREF _Toc45125974 \h </w:instrText>
             </w:r>
             <w:r>
               <w:rPr>
@@ -272,7 +272,7 @@
               <w:rPr>
                 <w:webHidden/>
               </w:rPr>
-              <w:t>2</w:t>
+              <w:t>3</w:t>
             </w:r>
             <w:r>
               <w:rPr>
@@ -291,7 +291,7 @@
               <w:bCs w:val="0"/>
             </w:rPr>
           </w:pPr>
-          <w:hyperlink w:anchor="_Toc42868690" w:history="1">
+          <w:hyperlink w:anchor="_Toc45125975" w:history="1">
             <w:r>
               <w:rPr>
                 <w:rStyle w:val="Hyperlink"/>
@@ -314,7 +314,7 @@
               <w:rPr>
                 <w:webHidden/>
               </w:rPr>
-              <w:instrText xml:space="preserve"> PAGEREF _Toc42868690 \h </w:instrText>
+              <w:instrText xml:space="preserve"> PAGEREF _Toc45125975 \h </w:instrText>
             </w:r>
             <w:r>
               <w:rPr>
@@ -331,7 +331,7 @@
               <w:rPr>
                 <w:webHidden/>
               </w:rPr>
-              <w:t>2</w:t>
+              <w:t>3</w:t>
             </w:r>
             <w:r>
               <w:rPr>
@@ -350,7 +350,7 @@
               <w:bCs w:val="0"/>
             </w:rPr>
           </w:pPr>
-          <w:hyperlink w:anchor="_Toc42868691" w:history="1">
+          <w:hyperlink w:anchor="_Toc45125976" w:history="1">
             <w:r>
               <w:rPr>
                 <w:rStyle w:val="Hyperlink"/>
@@ -373,7 +373,7 @@
               <w:rPr>
                 <w:webHidden/>
               </w:rPr>
-              <w:instrText xml:space="preserve"> PAGEREF _Toc42868691 \h </w:instrText>
+              <w:instrText xml:space="preserve"> PAGEREF _Toc45125976 \h </w:instrText>
             </w:r>
             <w:r>
               <w:rPr>
@@ -390,7 +390,7 @@
               <w:rPr>
                 <w:webHidden/>
               </w:rPr>
-              <w:t>2</w:t>
+              <w:t>3</w:t>
             </w:r>
             <w:r>
               <w:rPr>
@@ -409,7 +409,7 @@
               <w:bCs w:val="0"/>
             </w:rPr>
           </w:pPr>
-          <w:hyperlink w:anchor="_Toc42868692" w:history="1">
+          <w:hyperlink w:anchor="_Toc45125977" w:history="1">
             <w:r>
               <w:rPr>
                 <w:rStyle w:val="Hyperlink"/>
@@ -432,7 +432,7 @@
               <w:rPr>
                 <w:webHidden/>
               </w:rPr>
-              <w:instrText xml:space="preserve"> PAGEREF _Toc42868692 \h </w:instrText>
+              <w:instrText xml:space="preserve"> PAGEREF _Toc45125977 \h </w:instrText>
             </w:r>
             <w:r>
               <w:rPr>
@@ -449,7 +449,7 @@
               <w:rPr>
                 <w:webHidden/>
               </w:rPr>
-              <w:t>2</w:t>
+              <w:t>3</w:t>
             </w:r>
             <w:r>
               <w:rPr>
@@ -468,7 +468,7 @@
               <w:bCs w:val="0"/>
             </w:rPr>
           </w:pPr>
-          <w:hyperlink w:anchor="_Toc42868693" w:history="1">
+          <w:hyperlink w:anchor="_Toc45125978" w:history="1">
             <w:r>
               <w:rPr>
                 <w:rStyle w:val="Hyperlink"/>
@@ -491,7 +491,7 @@
               <w:rPr>
                 <w:webHidden/>
               </w:rPr>
-              <w:instrText xml:space="preserve"> PAGEREF _Toc42868693 \h </w:instrText>
+              <w:instrText xml:space="preserve"> PAGEREF _Toc45125978 \h </w:instrText>
             </w:r>
             <w:r>
               <w:rPr>
@@ -508,7 +508,7 @@
               <w:rPr>
                 <w:webHidden/>
               </w:rPr>
-              <w:t>3</w:t>
+              <w:t>4</w:t>
             </w:r>
             <w:r>
               <w:rPr>
@@ -527,7 +527,7 @@
               <w:bCs w:val="0"/>
             </w:rPr>
           </w:pPr>
-          <w:hyperlink w:anchor="_Toc42868694" w:history="1">
+          <w:hyperlink w:anchor="_Toc45125979" w:history="1">
             <w:r>
               <w:rPr>
                 <w:rStyle w:val="Hyperlink"/>
@@ -550,7 +550,7 @@
               <w:rPr>
                 <w:webHidden/>
               </w:rPr>
-              <w:instrText xml:space="preserve"> PAGEREF _Toc42868694 \h </w:instrText>
+              <w:instrText xml:space="preserve"> PAGEREF _Toc45125979 \h </w:instrText>
             </w:r>
             <w:r>
               <w:rPr>
@@ -567,7 +567,7 @@
               <w:rPr>
                 <w:webHidden/>
               </w:rPr>
-              <w:t>3</w:t>
+              <w:t>4</w:t>
             </w:r>
             <w:r>
               <w:rPr>
@@ -587,7 +587,7 @@
               <w:lang w:val="en-US"/>
             </w:rPr>
           </w:pPr>
-          <w:hyperlink w:anchor="_Toc42868695" w:history="1">
+          <w:hyperlink w:anchor="_Toc45125980" w:history="1">
             <w:r>
               <w:rPr>
                 <w:rStyle w:val="Hyperlink"/>
@@ -610,7 +610,7 @@
               <w:rPr>
                 <w:webHidden/>
               </w:rPr>
-              <w:instrText xml:space="preserve"> PAGEREF _Toc42868695 \h </w:instrText>
+              <w:instrText xml:space="preserve"> PAGEREF _Toc45125980 \h </w:instrText>
             </w:r>
             <w:r>
               <w:rPr>
@@ -627,7 +627,7 @@
               <w:rPr>
                 <w:webHidden/>
               </w:rPr>
-              <w:t>3</w:t>
+              <w:t>4</w:t>
             </w:r>
             <w:r>
               <w:rPr>
@@ -647,7 +647,7 @@
               <w:lang w:val="en-US"/>
             </w:rPr>
           </w:pPr>
-          <w:hyperlink w:anchor="_Toc42868696" w:history="1">
+          <w:hyperlink w:anchor="_Toc45125981" w:history="1">
             <w:r>
               <w:rPr>
                 <w:rStyle w:val="Hyperlink"/>
@@ -670,7 +670,7 @@
               <w:rPr>
                 <w:webHidden/>
               </w:rPr>
-              <w:instrText xml:space="preserve"> PAGEREF _Toc42868696 \h </w:instrText>
+              <w:instrText xml:space="preserve"> PAGEREF _Toc45125981 \h </w:instrText>
             </w:r>
             <w:r>
               <w:rPr>
@@ -687,7 +687,7 @@
               <w:rPr>
                 <w:webHidden/>
               </w:rPr>
-              <w:t>3</w:t>
+              <w:t>4</w:t>
             </w:r>
             <w:r>
               <w:rPr>
@@ -707,7 +707,7 @@
               <w:lang w:val="en-US"/>
             </w:rPr>
           </w:pPr>
-          <w:hyperlink w:anchor="_Toc42868697" w:history="1">
+          <w:hyperlink w:anchor="_Toc45125982" w:history="1">
             <w:r>
               <w:rPr>
                 <w:rStyle w:val="Hyperlink"/>
@@ -730,7 +730,7 @@
               <w:rPr>
                 <w:webHidden/>
               </w:rPr>
-              <w:instrText xml:space="preserve"> PAGEREF _Toc42868697 \h </w:instrText>
+              <w:instrText xml:space="preserve"> PAGEREF _Toc45125982 \h </w:instrText>
             </w:r>
             <w:r>
               <w:rPr>
@@ -747,7 +747,7 @@
               <w:rPr>
                 <w:webHidden/>
               </w:rPr>
-              <w:t>3</w:t>
+              <w:t>4</w:t>
             </w:r>
             <w:r>
               <w:rPr>
@@ -767,7 +767,7 @@
               <w:lang w:val="en-US"/>
             </w:rPr>
           </w:pPr>
-          <w:hyperlink w:anchor="_Toc42868698" w:history="1">
+          <w:hyperlink w:anchor="_Toc45125983" w:history="1">
             <w:r>
               <w:rPr>
                 <w:rStyle w:val="Hyperlink"/>
@@ -790,7 +790,7 @@
               <w:rPr>
                 <w:webHidden/>
               </w:rPr>
-              <w:instrText xml:space="preserve"> PAGEREF _Toc42868698 \h </w:instrText>
+              <w:instrText xml:space="preserve"> PAGEREF _Toc45125983 \h </w:instrText>
             </w:r>
             <w:r>
               <w:rPr>
@@ -807,7 +807,7 @@
               <w:rPr>
                 <w:webHidden/>
               </w:rPr>
-              <w:t>3</w:t>
+              <w:t>4</w:t>
             </w:r>
             <w:r>
               <w:rPr>
@@ -827,7 +827,7 @@
               <w:lang w:val="en-US"/>
             </w:rPr>
           </w:pPr>
-          <w:hyperlink w:anchor="_Toc42868699" w:history="1">
+          <w:hyperlink w:anchor="_Toc45125984" w:history="1">
             <w:r>
               <w:rPr>
                 <w:rStyle w:val="Hyperlink"/>
@@ -850,7 +850,7 @@
               <w:rPr>
                 <w:webHidden/>
               </w:rPr>
-              <w:instrText xml:space="preserve"> PAGEREF _Toc42868699 \h </w:instrText>
+              <w:instrText xml:space="preserve"> PAGEREF _Toc45125984 \h </w:instrText>
             </w:r>
             <w:r>
               <w:rPr>
@@ -867,7 +867,7 @@
               <w:rPr>
                 <w:webHidden/>
               </w:rPr>
-              <w:t>3</w:t>
+              <w:t>4</w:t>
             </w:r>
             <w:r>
               <w:rPr>
@@ -886,7 +886,7 @@
               <w:bCs w:val="0"/>
             </w:rPr>
           </w:pPr>
-          <w:hyperlink w:anchor="_Toc42868700" w:history="1">
+          <w:hyperlink w:anchor="_Toc45125985" w:history="1">
             <w:r>
               <w:rPr>
                 <w:rStyle w:val="Hyperlink"/>
@@ -909,7 +909,7 @@
               <w:rPr>
                 <w:webHidden/>
               </w:rPr>
-              <w:instrText xml:space="preserve"> PAGEREF _Toc42868700 \h </w:instrText>
+              <w:instrText xml:space="preserve"> PAGEREF _Toc45125985 \h </w:instrText>
             </w:r>
             <w:r>
               <w:rPr>
@@ -926,7 +926,7 @@
               <w:rPr>
                 <w:webHidden/>
               </w:rPr>
-              <w:t>4</w:t>
+              <w:t>5</w:t>
             </w:r>
             <w:r>
               <w:rPr>
@@ -945,7 +945,7 @@
               <w:bCs w:val="0"/>
             </w:rPr>
           </w:pPr>
-          <w:hyperlink w:anchor="_Toc42868701" w:history="1">
+          <w:hyperlink w:anchor="_Toc45125986" w:history="1">
             <w:r>
               <w:rPr>
                 <w:rStyle w:val="Hyperlink"/>
@@ -968,7 +968,7 @@
               <w:rPr>
                 <w:webHidden/>
               </w:rPr>
-              <w:instrText xml:space="preserve"> PAGEREF _Toc42868701 \h </w:instrText>
+              <w:instrText xml:space="preserve"> PAGEREF _Toc45125986 \h </w:instrText>
             </w:r>
             <w:r>
               <w:rPr>
@@ -985,7 +985,7 @@
               <w:rPr>
                 <w:webHidden/>
               </w:rPr>
-              <w:t>4</w:t>
+              <w:t>5</w:t>
             </w:r>
             <w:r>
               <w:rPr>
@@ -1004,7 +1004,7 @@
               <w:bCs w:val="0"/>
             </w:rPr>
           </w:pPr>
-          <w:hyperlink w:anchor="_Toc42868702" w:history="1">
+          <w:hyperlink w:anchor="_Toc45125987" w:history="1">
             <w:r>
               <w:rPr>
                 <w:rStyle w:val="Hyperlink"/>
@@ -1027,7 +1027,7 @@
               <w:rPr>
                 <w:webHidden/>
               </w:rPr>
-              <w:instrText xml:space="preserve"> PAGEREF _Toc42868702 \h </w:instrText>
+              <w:instrText xml:space="preserve"> PAGEREF _Toc45125987 \h </w:instrText>
             </w:r>
             <w:r>
               <w:rPr>
@@ -1044,7 +1044,7 @@
               <w:rPr>
                 <w:webHidden/>
               </w:rPr>
-              <w:t>4</w:t>
+              <w:t>5</w:t>
             </w:r>
             <w:r>
               <w:rPr>
@@ -1063,12 +1063,19 @@
               <w:bCs w:val="0"/>
             </w:rPr>
           </w:pPr>
-          <w:hyperlink w:anchor="_Toc42868703" w:history="1">
+          <w:hyperlink w:anchor="_Toc45125988" w:history="1">
             <w:r>
               <w:rPr>
                 <w:rStyle w:val="Hyperlink"/>
               </w:rPr>
-              <w:t>Other Gameplay Ideas:</w:t>
+              <w:t xml:space="preserve">Other Gameplay Ideas – </w:t>
+            </w:r>
+            <w:r>
+              <w:rPr>
+                <w:rStyle w:val="Hyperlink"/>
+                <w:lang w:val="tr-TR"/>
+              </w:rPr>
+              <w:t>Başka Oynanış Fikirleri</w:t>
             </w:r>
             <w:r>
               <w:rPr>
@@ -1086,7 +1093,7 @@
               <w:rPr>
                 <w:webHidden/>
               </w:rPr>
-              <w:instrText xml:space="preserve"> PAGEREF _Toc42868703 \h </w:instrText>
+              <w:instrText xml:space="preserve"> PAGEREF _Toc45125988 \h </w:instrText>
             </w:r>
             <w:r>
               <w:rPr>
@@ -1103,7 +1110,7 @@
               <w:rPr>
                 <w:webHidden/>
               </w:rPr>
-              <w:t>5</w:t>
+              <w:t>6</w:t>
             </w:r>
             <w:r>
               <w:rPr>
@@ -1123,7 +1130,7 @@
               <w:lang w:val="en-US"/>
             </w:rPr>
           </w:pPr>
-          <w:hyperlink w:anchor="_Toc42868704" w:history="1">
+          <w:hyperlink w:anchor="_Toc45125989" w:history="1">
             <w:r>
               <w:rPr>
                 <w:rStyle w:val="Hyperlink"/>
@@ -1146,7 +1153,7 @@
               <w:rPr>
                 <w:webHidden/>
               </w:rPr>
-              <w:instrText xml:space="preserve"> PAGEREF _Toc42868704 \h </w:instrText>
+              <w:instrText xml:space="preserve"> PAGEREF _Toc45125989 \h </w:instrText>
             </w:r>
             <w:r>
               <w:rPr>
@@ -1163,7 +1170,7 @@
               <w:rPr>
                 <w:webHidden/>
               </w:rPr>
-              <w:t>6</w:t>
+              <w:t>7</w:t>
             </w:r>
             <w:r>
               <w:rPr>
@@ -1182,7 +1189,7 @@
               <w:bCs w:val="0"/>
             </w:rPr>
           </w:pPr>
-          <w:hyperlink w:anchor="_Toc42868705" w:history="1">
+          <w:hyperlink w:anchor="_Toc45125990" w:history="1">
             <w:r>
               <w:rPr>
                 <w:rStyle w:val="Hyperlink"/>
@@ -1212,7 +1219,7 @@
               <w:rPr>
                 <w:webHidden/>
               </w:rPr>
-              <w:instrText xml:space="preserve"> PAGEREF _Toc42868705 \h </w:instrText>
+              <w:instrText xml:space="preserve"> PAGEREF _Toc45125990 \h </w:instrText>
             </w:r>
             <w:r>
               <w:rPr>
@@ -1229,7 +1236,7 @@
               <w:rPr>
                 <w:webHidden/>
               </w:rPr>
-              <w:t>7</w:t>
+              <w:t>8</w:t>
             </w:r>
             <w:r>
               <w:rPr>
@@ -1248,12 +1255,19 @@
               <w:bCs w:val="0"/>
             </w:rPr>
           </w:pPr>
-          <w:hyperlink w:anchor="_Toc42868706" w:history="1">
+          <w:hyperlink w:anchor="_Toc45125991" w:history="1">
             <w:r>
               <w:rPr>
                 <w:rStyle w:val="Hyperlink"/>
               </w:rPr>
-              <w:t>Tavern Gameplay and Interaction</w:t>
+              <w:t xml:space="preserve">Tavern Gameplay and Interaction – </w:t>
+            </w:r>
+            <w:r>
+              <w:rPr>
+                <w:rStyle w:val="Hyperlink"/>
+                <w:lang w:val="tr-TR"/>
+              </w:rPr>
+              <w:t>Etkileşim</w:t>
             </w:r>
             <w:r>
               <w:rPr>
@@ -1271,7 +1285,7 @@
               <w:rPr>
                 <w:webHidden/>
               </w:rPr>
-              <w:instrText xml:space="preserve"> PAGEREF _Toc42868706 \h </w:instrText>
+              <w:instrText xml:space="preserve"> PAGEREF _Toc45125991 \h </w:instrText>
             </w:r>
             <w:r>
               <w:rPr>
@@ -1288,7 +1302,7 @@
               <w:rPr>
                 <w:webHidden/>
               </w:rPr>
-              <w:t>8</w:t>
+              <w:t>9</w:t>
             </w:r>
             <w:r>
               <w:rPr>
@@ -1308,7 +1322,7 @@
               <w:lang w:val="en-US"/>
             </w:rPr>
           </w:pPr>
-          <w:hyperlink w:anchor="_Toc42868707" w:history="1">
+          <w:hyperlink w:anchor="_Toc45125992" w:history="1">
             <w:r>
               <w:rPr>
                 <w:rStyle w:val="Hyperlink"/>
@@ -1331,7 +1345,7 @@
               <w:rPr>
                 <w:webHidden/>
               </w:rPr>
-              <w:instrText xml:space="preserve"> PAGEREF _Toc42868707 \h </w:instrText>
+              <w:instrText xml:space="preserve"> PAGEREF _Toc45125992 \h </w:instrText>
             </w:r>
             <w:r>
               <w:rPr>
@@ -1348,7 +1362,7 @@
               <w:rPr>
                 <w:webHidden/>
               </w:rPr>
-              <w:t>8</w:t>
+              <w:t>9</w:t>
             </w:r>
             <w:r>
               <w:rPr>
@@ -1368,7 +1382,7 @@
               <w:lang w:val="en-US"/>
             </w:rPr>
           </w:pPr>
-          <w:hyperlink w:anchor="_Toc42868708" w:history="1">
+          <w:hyperlink w:anchor="_Toc45125993" w:history="1">
             <w:r>
               <w:rPr>
                 <w:rStyle w:val="Hyperlink"/>
@@ -1391,7 +1405,7 @@
               <w:rPr>
                 <w:webHidden/>
               </w:rPr>
-              <w:instrText xml:space="preserve"> PAGEREF _Toc42868708 \h </w:instrText>
+              <w:instrText xml:space="preserve"> PAGEREF _Toc45125993 \h </w:instrText>
             </w:r>
             <w:r>
               <w:rPr>
@@ -1408,7 +1422,7 @@
               <w:rPr>
                 <w:webHidden/>
               </w:rPr>
-              <w:t>8</w:t>
+              <w:t>9</w:t>
             </w:r>
             <w:r>
               <w:rPr>
@@ -1428,7 +1442,7 @@
               <w:lang w:val="en-US"/>
             </w:rPr>
           </w:pPr>
-          <w:hyperlink w:anchor="_Toc42868709" w:history="1">
+          <w:hyperlink w:anchor="_Toc45125994" w:history="1">
             <w:r>
               <w:rPr>
                 <w:rStyle w:val="Hyperlink"/>
@@ -1451,7 +1465,7 @@
               <w:rPr>
                 <w:webHidden/>
               </w:rPr>
-              <w:instrText xml:space="preserve"> PAGEREF _Toc42868709 \h </w:instrText>
+              <w:instrText xml:space="preserve"> PAGEREF _Toc45125994 \h </w:instrText>
             </w:r>
             <w:r>
               <w:rPr>
@@ -1468,7 +1482,7 @@
               <w:rPr>
                 <w:webHidden/>
               </w:rPr>
-              <w:t>8</w:t>
+              <w:t>9</w:t>
             </w:r>
             <w:r>
               <w:rPr>
@@ -1488,7 +1502,7 @@
               <w:lang w:val="en-US"/>
             </w:rPr>
           </w:pPr>
-          <w:hyperlink w:anchor="_Toc42868710" w:history="1">
+          <w:hyperlink w:anchor="_Toc45125995" w:history="1">
             <w:r>
               <w:rPr>
                 <w:rStyle w:val="Hyperlink"/>
@@ -1511,7 +1525,7 @@
               <w:rPr>
                 <w:webHidden/>
               </w:rPr>
-              <w:instrText xml:space="preserve"> PAGEREF _Toc42868710 \h </w:instrText>
+              <w:instrText xml:space="preserve"> PAGEREF _Toc45125995 \h </w:instrText>
             </w:r>
             <w:r>
               <w:rPr>
@@ -1528,7 +1542,7 @@
               <w:rPr>
                 <w:webHidden/>
               </w:rPr>
-              <w:t>8</w:t>
+              <w:t>9</w:t>
             </w:r>
             <w:r>
               <w:rPr>
@@ -1548,7 +1562,7 @@
               <w:lang w:val="en-US"/>
             </w:rPr>
           </w:pPr>
-          <w:hyperlink w:anchor="_Toc42868711" w:history="1">
+          <w:hyperlink w:anchor="_Toc45125996" w:history="1">
             <w:r>
               <w:rPr>
                 <w:rStyle w:val="Hyperlink"/>
@@ -1571,7 +1585,7 @@
               <w:rPr>
                 <w:webHidden/>
               </w:rPr>
-              <w:instrText xml:space="preserve"> PAGEREF _Toc42868711 \h </w:instrText>
+              <w:instrText xml:space="preserve"> PAGEREF _Toc45125996 \h </w:instrText>
             </w:r>
             <w:r>
               <w:rPr>
@@ -1588,7 +1602,7 @@
               <w:rPr>
                 <w:webHidden/>
               </w:rPr>
-              <w:t>8</w:t>
+              <w:t>9</w:t>
             </w:r>
             <w:r>
               <w:rPr>
@@ -1608,7 +1622,7 @@
               <w:lang w:val="en-US"/>
             </w:rPr>
           </w:pPr>
-          <w:hyperlink w:anchor="_Toc42868712" w:history="1">
+          <w:hyperlink w:anchor="_Toc45125997" w:history="1">
             <w:r>
               <w:rPr>
                 <w:rStyle w:val="Hyperlink"/>
@@ -1631,7 +1645,7 @@
               <w:rPr>
                 <w:webHidden/>
               </w:rPr>
-              <w:instrText xml:space="preserve"> PAGEREF _Toc42868712 \h </w:instrText>
+              <w:instrText xml:space="preserve"> PAGEREF _Toc45125997 \h </w:instrText>
             </w:r>
             <w:r>
               <w:rPr>
@@ -1648,7 +1662,190 @@
               <w:rPr>
                 <w:webHidden/>
               </w:rPr>
-              <w:t>8</w:t>
+              <w:t>9</w:t>
+            </w:r>
+            <w:r>
+              <w:rPr>
+                <w:webHidden/>
+              </w:rPr>
+              <w:fldChar w:fldCharType="end"/>
+            </w:r>
+          </w:hyperlink>
+        </w:p>
+        <w:p>
+          <w:pPr>
+            <w:pStyle w:val="TOC3"/>
+            <w:rPr>
+              <w:rFonts w:cstheme="minorBidi"/>
+              <w:b w:val="0"/>
+              <w:bCs w:val="0"/>
+              <w:lang w:val="en-US"/>
+            </w:rPr>
+          </w:pPr>
+          <w:hyperlink w:anchor="_Toc45125998" w:history="1">
+            <w:r>
+              <w:rPr>
+                <w:rStyle w:val="Hyperlink"/>
+                <w:rFonts w:cstheme="minorHAnsi"/>
+              </w:rPr>
+              <w:t>Yemek Kalitesi:</w:t>
+            </w:r>
+            <w:r>
+              <w:rPr>
+                <w:webHidden/>
+              </w:rPr>
+              <w:tab/>
+            </w:r>
+            <w:r>
+              <w:rPr>
+                <w:webHidden/>
+              </w:rPr>
+              <w:fldChar w:fldCharType="begin"/>
+            </w:r>
+            <w:r>
+              <w:rPr>
+                <w:webHidden/>
+              </w:rPr>
+              <w:instrText xml:space="preserve"> PAGEREF _Toc45125998 \h </w:instrText>
+            </w:r>
+            <w:r>
+              <w:rPr>
+                <w:webHidden/>
+              </w:rPr>
+            </w:r>
+            <w:r>
+              <w:rPr>
+                <w:webHidden/>
+              </w:rPr>
+              <w:fldChar w:fldCharType="separate"/>
+            </w:r>
+            <w:r>
+              <w:rPr>
+                <w:webHidden/>
+              </w:rPr>
+              <w:t>10</w:t>
+            </w:r>
+            <w:r>
+              <w:rPr>
+                <w:webHidden/>
+              </w:rPr>
+              <w:fldChar w:fldCharType="end"/>
+            </w:r>
+          </w:hyperlink>
+        </w:p>
+        <w:p>
+          <w:pPr>
+            <w:pStyle w:val="TOC3"/>
+            <w:rPr>
+              <w:rFonts w:cstheme="minorBidi"/>
+              <w:b w:val="0"/>
+              <w:bCs w:val="0"/>
+              <w:lang w:val="en-US"/>
+            </w:rPr>
+          </w:pPr>
+          <w:hyperlink w:anchor="_Toc45125999" w:history="1">
+            <w:r>
+              <w:rPr>
+                <w:rStyle w:val="Hyperlink"/>
+                <w:rFonts w:cstheme="minorHAnsi"/>
+              </w:rPr>
+              <w:t>İtem Sistemi:</w:t>
+            </w:r>
+            <w:r>
+              <w:rPr>
+                <w:webHidden/>
+              </w:rPr>
+              <w:tab/>
+            </w:r>
+            <w:r>
+              <w:rPr>
+                <w:webHidden/>
+              </w:rPr>
+              <w:fldChar w:fldCharType="begin"/>
+            </w:r>
+            <w:r>
+              <w:rPr>
+                <w:webHidden/>
+              </w:rPr>
+              <w:instrText xml:space="preserve"> PAGEREF _Toc45125999 \h </w:instrText>
+            </w:r>
+            <w:r>
+              <w:rPr>
+                <w:webHidden/>
+              </w:rPr>
+            </w:r>
+            <w:r>
+              <w:rPr>
+                <w:webHidden/>
+              </w:rPr>
+              <w:fldChar w:fldCharType="separate"/>
+            </w:r>
+            <w:r>
+              <w:rPr>
+                <w:webHidden/>
+              </w:rPr>
+              <w:t>10</w:t>
+            </w:r>
+            <w:r>
+              <w:rPr>
+                <w:webHidden/>
+              </w:rPr>
+              <w:fldChar w:fldCharType="end"/>
+            </w:r>
+          </w:hyperlink>
+        </w:p>
+        <w:p>
+          <w:pPr>
+            <w:pStyle w:val="TOC3"/>
+            <w:rPr>
+              <w:rFonts w:cstheme="minorBidi"/>
+              <w:b w:val="0"/>
+              <w:bCs w:val="0"/>
+              <w:lang w:val="en-US"/>
+            </w:rPr>
+          </w:pPr>
+          <w:hyperlink w:anchor="_Toc45126000" w:history="1">
+            <w:r>
+              <w:rPr>
+                <w:rStyle w:val="Hyperlink"/>
+                <w:rFonts w:cstheme="minorHAnsi"/>
+              </w:rPr>
+              <w:t>Envanter Sistemi:</w:t>
+            </w:r>
+            <w:r>
+              <w:rPr>
+                <w:webHidden/>
+              </w:rPr>
+              <w:tab/>
+            </w:r>
+            <w:r>
+              <w:rPr>
+                <w:webHidden/>
+              </w:rPr>
+              <w:fldChar w:fldCharType="begin"/>
+            </w:r>
+            <w:r>
+              <w:rPr>
+                <w:webHidden/>
+              </w:rPr>
+              <w:instrText xml:space="preserve"> PAGEREF _Toc45126000 \h </w:instrText>
+            </w:r>
+            <w:r>
+              <w:rPr>
+                <w:webHidden/>
+              </w:rPr>
+            </w:r>
+            <w:r>
+              <w:rPr>
+                <w:webHidden/>
+              </w:rPr>
+              <w:fldChar w:fldCharType="separate"/>
+            </w:r>
+            <w:r>
+              <w:rPr>
+                <w:webHidden/>
+              </w:rPr>
+              <w:t>10</w:t>
             </w:r>
             <w:r>
               <w:rPr>
@@ -1667,12 +1864,13 @@
               <w:bCs w:val="0"/>
             </w:rPr>
           </w:pPr>
-          <w:hyperlink w:anchor="_Toc42868713" w:history="1">
+          <w:hyperlink w:anchor="_Toc45126001" w:history="1">
             <w:r>
               <w:rPr>
                 <w:rStyle w:val="Hyperlink"/>
-              </w:rPr>
-              <w:t>Jobs and Homes</w:t>
+                <w:lang w:val="tr-TR"/>
+              </w:rPr>
+              <w:t>Player Background – Özgeçmiş</w:t>
             </w:r>
             <w:r>
               <w:rPr>
@@ -1690,7 +1888,7 @@
               <w:rPr>
                 <w:webHidden/>
               </w:rPr>
-              <w:instrText xml:space="preserve"> PAGEREF _Toc42868713 \h </w:instrText>
+              <w:instrText xml:space="preserve"> PAGEREF _Toc45126001 \h </w:instrText>
             </w:r>
             <w:r>
               <w:rPr>
@@ -1707,7 +1905,133 @@
               <w:rPr>
                 <w:webHidden/>
               </w:rPr>
-              <w:t>9</w:t>
+              <w:t>11</w:t>
+            </w:r>
+            <w:r>
+              <w:rPr>
+                <w:webHidden/>
+              </w:rPr>
+              <w:fldChar w:fldCharType="end"/>
+            </w:r>
+          </w:hyperlink>
+        </w:p>
+        <w:p>
+          <w:pPr>
+            <w:pStyle w:val="TOC3"/>
+            <w:rPr>
+              <w:rFonts w:cstheme="minorBidi"/>
+              <w:b w:val="0"/>
+              <w:bCs w:val="0"/>
+              <w:lang w:val="en-US"/>
+            </w:rPr>
+          </w:pPr>
+          <w:hyperlink w:anchor="_Toc45126002" w:history="1">
+            <w:r>
+              <w:rPr>
+                <w:rStyle w:val="Hyperlink"/>
+              </w:rPr>
+              <w:t>History:</w:t>
+            </w:r>
+            <w:r>
+              <w:rPr>
+                <w:webHidden/>
+              </w:rPr>
+              <w:tab/>
+            </w:r>
+            <w:r>
+              <w:rPr>
+                <w:webHidden/>
+              </w:rPr>
+              <w:fldChar w:fldCharType="begin"/>
+            </w:r>
+            <w:r>
+              <w:rPr>
+                <w:webHidden/>
+              </w:rPr>
+              <w:instrText xml:space="preserve"> PAGEREF _Toc45126002 \h </w:instrText>
+            </w:r>
+            <w:r>
+              <w:rPr>
+                <w:webHidden/>
+              </w:rPr>
+            </w:r>
+            <w:r>
+              <w:rPr>
+                <w:webHidden/>
+              </w:rPr>
+              <w:fldChar w:fldCharType="separate"/>
+            </w:r>
+            <w:r>
+              <w:rPr>
+                <w:webHidden/>
+              </w:rPr>
+              <w:t>11</w:t>
+            </w:r>
+            <w:r>
+              <w:rPr>
+                <w:webHidden/>
+              </w:rPr>
+              <w:fldChar w:fldCharType="end"/>
+            </w:r>
+          </w:hyperlink>
+        </w:p>
+        <w:p>
+          <w:pPr>
+            <w:pStyle w:val="TOC2"/>
+            <w:rPr>
+              <w:rFonts w:cstheme="minorBidi"/>
+              <w:b w:val="0"/>
+              <w:bCs w:val="0"/>
+            </w:rPr>
+          </w:pPr>
+          <w:hyperlink w:anchor="_Toc45126003" w:history="1">
+            <w:r>
+              <w:rPr>
+                <w:rStyle w:val="Hyperlink"/>
+              </w:rPr>
+              <w:t xml:space="preserve">Jobs and Homes – </w:t>
+            </w:r>
+            <w:r>
+              <w:rPr>
+                <w:rStyle w:val="Hyperlink"/>
+                <w:lang w:val="tr-TR"/>
+              </w:rPr>
+              <w:t>İşler ve Evler</w:t>
+            </w:r>
+            <w:r>
+              <w:rPr>
+                <w:webHidden/>
+              </w:rPr>
+              <w:tab/>
+            </w:r>
+            <w:r>
+              <w:rPr>
+                <w:webHidden/>
+              </w:rPr>
+              <w:fldChar w:fldCharType="begin"/>
+            </w:r>
+            <w:r>
+              <w:rPr>
+                <w:webHidden/>
+              </w:rPr>
+              <w:instrText xml:space="preserve"> PAGEREF _Toc45126003 \h </w:instrText>
+            </w:r>
+            <w:r>
+              <w:rPr>
+                <w:webHidden/>
+              </w:rPr>
+            </w:r>
+            <w:r>
+              <w:rPr>
+                <w:webHidden/>
+              </w:rPr>
+              <w:fldChar w:fldCharType="separate"/>
+            </w:r>
+            <w:r>
+              <w:rPr>
+                <w:webHidden/>
+              </w:rPr>
+              <w:t>12</w:t>
             </w:r>
             <w:r>
               <w:rPr>
@@ -1737,7 +2061,7 @@
       <w:r>
         <w:br w:type="page"/>
       </w:r>
-      <w:bookmarkStart w:id="1" w:name="_Toc42868688"/>
+      <w:bookmarkStart w:id="1" w:name="_Toc45125973"/>
       <w:r>
         <w:lastRenderedPageBreak/>
         <w:t xml:space="preserve">PROJECT E </w:t>
@@ -1745,6 +2069,15 @@
       <w:r>
         <w:t>– Game Idea</w:t>
       </w:r>
+      <w:r>
+        <w:t xml:space="preserve"> – </w:t>
+      </w:r>
+      <w:r>
+        <w:rPr>
+          <w:lang w:val="tr-TR"/>
+        </w:rPr>
+        <w:t>Oyun Fikri</w:t>
+      </w:r>
       <w:bookmarkEnd w:id="1"/>
     </w:p>
     <w:p>
@@ -1765,7 +2098,7 @@
           <w:szCs w:val="28"/>
         </w:rPr>
       </w:pPr>
-      <w:bookmarkStart w:id="2" w:name="_Toc42868689"/>
+      <w:bookmarkStart w:id="2" w:name="_Toc45125974"/>
       <w:r>
         <w:rPr>
           <w:rStyle w:val="Heading2Char"/>
@@ -1809,7 +2142,7 @@
           <w:szCs w:val="24"/>
         </w:rPr>
       </w:pPr>
-      <w:bookmarkStart w:id="3" w:name="_Toc42868690"/>
+      <w:bookmarkStart w:id="3" w:name="_Toc45125975"/>
       <w:r>
         <w:rPr>
           <w:rStyle w:val="Heading2Char"/>
@@ -1863,7 +2196,7 @@
           <w:szCs w:val="24"/>
         </w:rPr>
       </w:pPr>
-      <w:bookmarkStart w:id="4" w:name="_Toc42868691"/>
+      <w:bookmarkStart w:id="4" w:name="_Toc45125976"/>
       <w:r>
         <w:rPr>
           <w:rStyle w:val="Heading2Char"/>
@@ -1925,7 +2258,7 @@
           <w:szCs w:val="24"/>
         </w:rPr>
       </w:pPr>
-      <w:bookmarkStart w:id="5" w:name="_Toc42868692"/>
+      <w:bookmarkStart w:id="5" w:name="_Toc45125977"/>
       <w:r>
         <w:rPr>
           <w:rStyle w:val="Heading2Char"/>
@@ -1961,7 +2294,7 @@
           <w:szCs w:val="28"/>
         </w:rPr>
       </w:pPr>
-      <w:bookmarkStart w:id="6" w:name="_Toc42868693"/>
+      <w:bookmarkStart w:id="6" w:name="_Toc45125978"/>
       <w:r>
         <w:rPr>
           <w:rStyle w:val="Heading2Char"/>
@@ -2006,7 +2339,7 @@
           <w:szCs w:val="28"/>
         </w:rPr>
       </w:pPr>
-      <w:bookmarkStart w:id="7" w:name="_Toc42868694"/>
+      <w:bookmarkStart w:id="7" w:name="_Toc45125979"/>
       <w:r>
         <w:rPr>
           <w:rStyle w:val="Heading2Char"/>
@@ -2050,7 +2383,7 @@
           <w:szCs w:val="28"/>
         </w:rPr>
       </w:pPr>
-      <w:bookmarkStart w:id="8" w:name="_Toc42868695"/>
+      <w:bookmarkStart w:id="8" w:name="_Toc45125980"/>
       <w:r>
         <w:rPr>
           <w:rStyle w:val="Heading3Char"/>
@@ -2102,7 +2435,7 @@
           <w:szCs w:val="28"/>
         </w:rPr>
       </w:pPr>
-      <w:bookmarkStart w:id="9" w:name="_Toc42868696"/>
+      <w:bookmarkStart w:id="9" w:name="_Toc45125981"/>
       <w:r>
         <w:rPr>
           <w:rStyle w:val="Heading3Char"/>
@@ -2146,7 +2479,7 @@
           <w:szCs w:val="28"/>
         </w:rPr>
       </w:pPr>
-      <w:bookmarkStart w:id="10" w:name="_Toc42868697"/>
+      <w:bookmarkStart w:id="10" w:name="_Toc45125982"/>
       <w:r>
         <w:rPr>
           <w:rStyle w:val="Heading3Char"/>
@@ -2190,7 +2523,7 @@
           <w:szCs w:val="28"/>
         </w:rPr>
       </w:pPr>
-      <w:bookmarkStart w:id="11" w:name="_Toc42868698"/>
+      <w:bookmarkStart w:id="11" w:name="_Toc45125983"/>
       <w:r>
         <w:rPr>
           <w:rStyle w:val="Heading3Char"/>
@@ -2234,7 +2567,7 @@
           <w:szCs w:val="24"/>
         </w:rPr>
       </w:pPr>
-      <w:bookmarkStart w:id="12" w:name="_Toc42868699"/>
+      <w:bookmarkStart w:id="12" w:name="_Toc45125984"/>
       <w:r>
         <w:rPr>
           <w:rStyle w:val="Heading3Char"/>
@@ -2272,7 +2605,7 @@
           <w:szCs w:val="28"/>
         </w:rPr>
       </w:pPr>
-      <w:bookmarkStart w:id="13" w:name="_Toc42868700"/>
+      <w:bookmarkStart w:id="13" w:name="_Toc45125985"/>
       <w:r>
         <w:rPr>
           <w:rStyle w:val="Heading2Char"/>
@@ -2429,7 +2762,7 @@
           <w:szCs w:val="24"/>
         </w:rPr>
       </w:pPr>
-      <w:bookmarkStart w:id="14" w:name="_Toc42868701"/>
+      <w:bookmarkStart w:id="14" w:name="_Toc45125986"/>
       <w:r>
         <w:rPr>
           <w:rStyle w:val="Heading2Char"/>
@@ -2463,7 +2796,7 @@
           <w:szCs w:val="28"/>
         </w:rPr>
       </w:pPr>
-      <w:bookmarkStart w:id="15" w:name="_Toc42868702"/>
+      <w:bookmarkStart w:id="15" w:name="_Toc45125987"/>
       <w:r>
         <w:rPr>
           <w:rStyle w:val="Heading2Char"/>
@@ -2508,18 +2841,24 @@
       <w:pPr>
         <w:pStyle w:val="Heading2"/>
       </w:pPr>
-      <w:bookmarkStart w:id="16" w:name="_Toc42868703"/>
+      <w:bookmarkStart w:id="16" w:name="_Toc45125988"/>
       <w:r>
         <w:lastRenderedPageBreak/>
         <w:t xml:space="preserve">Other Gameplay </w:t>
       </w:r>
       <w:r>
-        <w:t>Ideas</w:t>
+        <w:t xml:space="preserve">Ideas </w:t>
+      </w:r>
+      <w:r>
+        <w:t xml:space="preserve">– </w:t>
+      </w:r>
+      <w:r>
+        <w:rPr>
+          <w:lang w:val="tr-TR"/>
+        </w:rPr>
+        <w:t>Başka Oynanış Fikirleri</w:t>
       </w:r>
       <w:bookmarkEnd w:id="16"/>
-      <w:r>
-        <w:t xml:space="preserve"> </w:t>
-      </w:r>
     </w:p>
     <w:p>
       <w:pPr>
@@ -2833,8 +3172,6 @@
         </w:rPr>
         <w:t>:</w:t>
       </w:r>
-      <w:bookmarkStart w:id="17" w:name="_GoBack"/>
-      <w:bookmarkEnd w:id="17"/>
       <w:r>
         <w:rPr>
           <w:rFonts w:ascii="Times New Roman" w:hAnsi="Times New Roman" w:cs="Times New Roman"/>
@@ -2842,6 +3179,31 @@
           <w:szCs w:val="24"/>
         </w:rPr>
         <w:t xml:space="preserve"> Over time, dealing trades can improve the prices you get for each item, and show more accurate estimated prices per item.</w:t>
+      </w:r>
+    </w:p>
+    <w:p>
+      <w:pPr>
+        <w:pStyle w:val="ListParagraph"/>
+        <w:numPr>
+          <w:ilvl w:val="0"/>
+          <w:numId w:val="1"/>
+        </w:numPr>
+        <w:spacing w:line="480" w:lineRule="auto"/>
+        <w:rPr>
+          <w:rFonts w:ascii="Times New Roman" w:hAnsi="Times New Roman" w:cs="Times New Roman"/>
+          <w:sz w:val="24"/>
+          <w:szCs w:val="24"/>
+          <w:lang w:val="tr-TR"/>
+        </w:rPr>
+      </w:pPr>
+      <w:r>
+        <w:rPr>
+          <w:rFonts w:ascii="Times New Roman" w:hAnsi="Times New Roman" w:cs="Times New Roman"/>
+          <w:sz w:val="24"/>
+          <w:szCs w:val="24"/>
+          <w:lang w:val="tr-TR"/>
+        </w:rPr>
+        <w:t>Dekorasyon satın alma olabilir.</w:t>
       </w:r>
     </w:p>
     <w:p>
@@ -2916,11 +3278,11 @@
         <w:pStyle w:val="Heading1"/>
         <w:jc w:val="center"/>
       </w:pPr>
-      <w:bookmarkStart w:id="18" w:name="_Toc42868704"/>
+      <w:bookmarkStart w:id="17" w:name="_Toc45125989"/>
       <w:r>
         <w:t>PRE-PRODUCTION</w:t>
       </w:r>
-      <w:bookmarkEnd w:id="18"/>
+      <w:bookmarkEnd w:id="17"/>
     </w:p>
     <w:p>
       <w:pPr>
@@ -2939,7 +3301,7 @@
           <w:lang w:val="tr-TR"/>
         </w:rPr>
       </w:pPr>
-      <w:bookmarkStart w:id="19" w:name="_Toc42868705"/>
+      <w:bookmarkStart w:id="18" w:name="_Toc45125990"/>
       <w:r>
         <w:lastRenderedPageBreak/>
         <w:t xml:space="preserve">World Map – </w:t>
@@ -2950,7 +3312,7 @@
         </w:rPr>
         <w:t>Dünya Haritası</w:t>
       </w:r>
-      <w:bookmarkEnd w:id="19"/>
+      <w:bookmarkEnd w:id="18"/>
     </w:p>
     <w:p>
       <w:pPr>
@@ -3071,12 +3433,21 @@
         <w:pStyle w:val="Heading2"/>
         <w:jc w:val="center"/>
       </w:pPr>
-      <w:bookmarkStart w:id="20" w:name="_Toc42868706"/>
+      <w:bookmarkStart w:id="19" w:name="_Toc45125991"/>
       <w:r>
         <w:lastRenderedPageBreak/>
         <w:t>Tavern Gameplay and Interaction</w:t>
       </w:r>
-      <w:bookmarkEnd w:id="20"/>
+      <w:r>
+        <w:t xml:space="preserve"> – </w:t>
+      </w:r>
+      <w:r>
+        <w:rPr>
+          <w:lang w:val="tr-TR"/>
+        </w:rPr>
+        <w:t>Etkileşim</w:t>
+      </w:r>
+      <w:bookmarkEnd w:id="19"/>
     </w:p>
     <w:p>
       <w:pPr>
@@ -3161,14 +3532,14 @@
       </w:r>
     </w:p>
     <w:p>
-      <w:bookmarkStart w:id="21" w:name="_Toc42868707"/>
+      <w:bookmarkStart w:id="20" w:name="_Toc45125992"/>
       <w:r>
         <w:rPr>
           <w:rStyle w:val="Heading3Char"/>
         </w:rPr>
         <w:t>Menu:</w:t>
       </w:r>
-      <w:bookmarkEnd w:id="21"/>
+      <w:bookmarkEnd w:id="20"/>
       <w:r>
         <w:rPr>
           <w:rFonts w:ascii="Times New Roman" w:hAnsi="Times New Roman" w:cs="Times New Roman"/>
@@ -3290,7 +3661,7 @@
           <w:lang w:val="tr-TR"/>
         </w:rPr>
       </w:pPr>
-      <w:bookmarkStart w:id="22" w:name="_Toc42868708"/>
+      <w:bookmarkStart w:id="21" w:name="_Toc45125993"/>
       <w:r>
         <w:rPr>
           <w:rStyle w:val="Heading3Char"/>
@@ -3305,7 +3676,7 @@
         </w:rPr>
         <w:t>:</w:t>
       </w:r>
-      <w:bookmarkEnd w:id="22"/>
+      <w:bookmarkEnd w:id="21"/>
       <w:r>
         <w:rPr>
           <w:rStyle w:val="Heading2Char"/>
@@ -3405,14 +3776,14 @@
           <w:lang w:val="tr-TR"/>
         </w:rPr>
       </w:pPr>
-      <w:bookmarkStart w:id="23" w:name="_Toc42868709"/>
+      <w:bookmarkStart w:id="22" w:name="_Toc45125994"/>
       <w:r>
         <w:rPr>
           <w:rStyle w:val="Heading3Char"/>
         </w:rPr>
         <w:t>Bar:</w:t>
       </w:r>
-      <w:bookmarkEnd w:id="23"/>
+      <w:bookmarkEnd w:id="22"/>
       <w:r>
         <w:rPr>
           <w:rFonts w:ascii="Times New Roman" w:hAnsi="Times New Roman" w:cs="Times New Roman"/>
@@ -3488,7 +3859,7 @@
           <w:lang w:val="tr-TR"/>
         </w:rPr>
       </w:pPr>
-      <w:bookmarkStart w:id="24" w:name="_Toc42868710"/>
+      <w:bookmarkStart w:id="23" w:name="_Toc45125995"/>
       <w:r>
         <w:rPr>
           <w:rStyle w:val="Heading3Char"/>
@@ -3496,7 +3867,7 @@
         </w:rPr>
         <w:t>Masalar:</w:t>
       </w:r>
-      <w:bookmarkEnd w:id="24"/>
+      <w:bookmarkEnd w:id="23"/>
       <w:r>
         <w:rPr>
           <w:rFonts w:ascii="Times New Roman" w:hAnsi="Times New Roman" w:cs="Times New Roman"/>
@@ -3654,7 +4025,7 @@
           <w:lang w:val="tr-TR"/>
         </w:rPr>
       </w:pPr>
-      <w:bookmarkStart w:id="25" w:name="_Toc42868711"/>
+      <w:bookmarkStart w:id="24" w:name="_Toc45125996"/>
       <w:r>
         <w:rPr>
           <w:rStyle w:val="Heading3Char"/>
@@ -3662,7 +4033,7 @@
         </w:rPr>
         <w:t>Yataklar:</w:t>
       </w:r>
-      <w:bookmarkEnd w:id="25"/>
+      <w:bookmarkEnd w:id="24"/>
       <w:r>
         <w:rPr>
           <w:rFonts w:ascii="Times New Roman" w:hAnsi="Times New Roman" w:cs="Times New Roman"/>
@@ -3723,7 +4094,7 @@
           <w:lang w:val="tr-TR"/>
         </w:rPr>
       </w:pPr>
-      <w:bookmarkStart w:id="26" w:name="_Toc42868712"/>
+      <w:bookmarkStart w:id="25" w:name="_Toc45125997"/>
       <w:r>
         <w:rPr>
           <w:rStyle w:val="Heading3Char"/>
@@ -3731,7 +4102,7 @@
         </w:rPr>
         <w:t>Merchant/Takas:</w:t>
       </w:r>
-      <w:bookmarkEnd w:id="26"/>
+      <w:bookmarkEnd w:id="25"/>
       <w:r>
         <w:rPr>
           <w:rFonts w:ascii="Times New Roman" w:hAnsi="Times New Roman" w:cs="Times New Roman"/>
@@ -3755,15 +4126,1313 @@
     </w:p>
     <w:p>
       <w:pPr>
+        <w:rPr>
+          <w:rFonts w:ascii="Times New Roman" w:hAnsi="Times New Roman" w:cs="Times New Roman"/>
+          <w:sz w:val="24"/>
+          <w:szCs w:val="24"/>
+          <w:lang w:val="tr-TR"/>
+        </w:rPr>
+      </w:pPr>
+      <w:bookmarkStart w:id="26" w:name="_Toc45125998"/>
+      <w:r>
+        <w:rPr>
+          <w:rStyle w:val="Heading3Char"/>
+          <w:rFonts w:asciiTheme="minorHAnsi" w:hAnsiTheme="minorHAnsi" w:cstheme="minorHAnsi"/>
+          <w:lang w:val="tr-TR"/>
+        </w:rPr>
+        <w:lastRenderedPageBreak/>
+        <w:t>Yemek Kalitesi</w:t>
+      </w:r>
+      <w:r>
+        <w:rPr>
+          <w:rStyle w:val="Heading3Char"/>
+          <w:rFonts w:asciiTheme="minorHAnsi" w:hAnsiTheme="minorHAnsi" w:cstheme="minorHAnsi"/>
+        </w:rPr>
+        <w:t>:</w:t>
+      </w:r>
+      <w:bookmarkEnd w:id="26"/>
+      <w:r>
+        <w:rPr>
+          <w:rFonts w:ascii="Times New Roman" w:hAnsi="Times New Roman" w:cs="Times New Roman"/>
+          <w:sz w:val="24"/>
+          <w:szCs w:val="24"/>
+          <w:lang w:val="tr-TR"/>
+        </w:rPr>
+        <w:t xml:space="preserve"> Malzemeler bir süre sonra bozulmaya başlar. Bozulan bir ürün kullanılamaz, çöpe atılması gerekir. </w:t>
+      </w:r>
+    </w:p>
+    <w:p>
+      <w:pPr>
+        <w:rPr>
+          <w:rFonts w:ascii="Times New Roman" w:hAnsi="Times New Roman" w:cs="Times New Roman"/>
+          <w:sz w:val="24"/>
+          <w:szCs w:val="24"/>
+          <w:lang w:val="tr-TR"/>
+        </w:rPr>
+      </w:pPr>
+    </w:p>
+    <w:p>
+      <w:pPr>
+        <w:rPr>
+          <w:rFonts w:ascii="Times New Roman" w:hAnsi="Times New Roman" w:cs="Times New Roman"/>
+          <w:sz w:val="24"/>
+          <w:szCs w:val="24"/>
+          <w:lang w:val="tr-TR"/>
+        </w:rPr>
+      </w:pPr>
+      <w:r>
+        <w:rPr>
+          <w:rFonts w:ascii="Times New Roman" w:hAnsi="Times New Roman" w:cs="Times New Roman"/>
+          <w:sz w:val="24"/>
+          <w:szCs w:val="24"/>
+          <w:lang w:val="tr-TR"/>
+        </w:rPr>
+        <w:t xml:space="preserve">1) Çok </w:t>
+      </w:r>
+      <w:r>
+        <w:rPr>
+          <w:rFonts w:ascii="Times New Roman" w:hAnsi="Times New Roman" w:cs="Times New Roman"/>
+          <w:sz w:val="24"/>
+          <w:szCs w:val="24"/>
+          <w:lang w:val="tr-TR"/>
+        </w:rPr>
+        <w:t xml:space="preserve">Taze </w:t>
+      </w:r>
+      <w:r>
+        <w:rPr>
+          <w:rFonts w:ascii="Times New Roman" w:hAnsi="Times New Roman" w:cs="Times New Roman"/>
+          <w:sz w:val="24"/>
+          <w:szCs w:val="24"/>
+          <w:lang w:val="tr-TR"/>
+        </w:rPr>
+        <w:t xml:space="preserve">— </w:t>
+      </w:r>
+      <w:r>
+        <w:rPr>
+          <w:rFonts w:ascii="Times New Roman" w:hAnsi="Times New Roman" w:cs="Times New Roman"/>
+          <w:sz w:val="24"/>
+          <w:szCs w:val="24"/>
+        </w:rPr>
+        <w:t>Very Fresh</w:t>
+      </w:r>
+    </w:p>
+    <w:p>
+      <w:pPr>
+        <w:rPr>
+          <w:rFonts w:ascii="Times New Roman" w:hAnsi="Times New Roman" w:cs="Times New Roman"/>
+          <w:sz w:val="24"/>
+          <w:szCs w:val="24"/>
+          <w:lang w:val="tr-TR"/>
+        </w:rPr>
+      </w:pPr>
+      <w:r>
+        <w:rPr>
+          <w:rFonts w:ascii="Times New Roman" w:hAnsi="Times New Roman" w:cs="Times New Roman"/>
+          <w:sz w:val="24"/>
+          <w:szCs w:val="24"/>
+          <w:lang w:val="tr-TR"/>
+        </w:rPr>
+        <w:t>2) Taze</w:t>
+      </w:r>
+      <w:r>
+        <w:rPr>
+          <w:rFonts w:ascii="Times New Roman" w:hAnsi="Times New Roman" w:cs="Times New Roman"/>
+          <w:sz w:val="24"/>
+          <w:szCs w:val="24"/>
+          <w:lang w:val="tr-TR"/>
+        </w:rPr>
+        <w:t xml:space="preserve"> —</w:t>
+      </w:r>
+      <w:r>
+        <w:rPr>
+          <w:rFonts w:ascii="Times New Roman" w:hAnsi="Times New Roman" w:cs="Times New Roman"/>
+          <w:sz w:val="24"/>
+          <w:szCs w:val="24"/>
+          <w:lang w:val="tr-TR"/>
+        </w:rPr>
+        <w:t xml:space="preserve"> </w:t>
+      </w:r>
+      <w:r>
+        <w:rPr>
+          <w:rFonts w:ascii="Times New Roman" w:hAnsi="Times New Roman" w:cs="Times New Roman"/>
+          <w:sz w:val="24"/>
+          <w:szCs w:val="24"/>
+        </w:rPr>
+        <w:t>Fresh</w:t>
+      </w:r>
+    </w:p>
+    <w:p>
+      <w:pPr>
+        <w:rPr>
+          <w:rFonts w:ascii="Times New Roman" w:hAnsi="Times New Roman" w:cs="Times New Roman"/>
+          <w:sz w:val="24"/>
+          <w:szCs w:val="24"/>
+          <w:lang w:val="tr-TR"/>
+        </w:rPr>
+      </w:pPr>
+      <w:r>
+        <w:rPr>
+          <w:rFonts w:ascii="Times New Roman" w:hAnsi="Times New Roman" w:cs="Times New Roman"/>
+          <w:sz w:val="24"/>
+          <w:szCs w:val="24"/>
+          <w:lang w:val="tr-TR"/>
+        </w:rPr>
+        <w:t xml:space="preserve">3) </w:t>
+      </w:r>
+      <w:r>
+        <w:rPr>
+          <w:rFonts w:ascii="Times New Roman" w:hAnsi="Times New Roman" w:cs="Times New Roman"/>
+          <w:sz w:val="24"/>
+          <w:szCs w:val="24"/>
+          <w:lang w:val="tr-TR"/>
+        </w:rPr>
+        <w:t>Yenilebilir</w:t>
+      </w:r>
+      <w:r>
+        <w:rPr>
+          <w:rFonts w:ascii="Times New Roman" w:hAnsi="Times New Roman" w:cs="Times New Roman"/>
+          <w:sz w:val="24"/>
+          <w:szCs w:val="24"/>
+          <w:lang w:val="tr-TR"/>
+        </w:rPr>
+        <w:t xml:space="preserve"> — </w:t>
+      </w:r>
+      <w:r>
+        <w:rPr>
+          <w:rFonts w:ascii="Times New Roman" w:hAnsi="Times New Roman" w:cs="Times New Roman"/>
+          <w:sz w:val="24"/>
+          <w:szCs w:val="24"/>
+        </w:rPr>
+        <w:t>E</w:t>
+      </w:r>
+      <w:r>
+        <w:rPr>
+          <w:rFonts w:ascii="Times New Roman" w:hAnsi="Times New Roman" w:cs="Times New Roman"/>
+          <w:sz w:val="24"/>
+          <w:szCs w:val="24"/>
+        </w:rPr>
+        <w:t>dible</w:t>
+      </w:r>
+    </w:p>
+    <w:p>
+      <w:pPr>
+        <w:rPr>
+          <w:rFonts w:ascii="Times New Roman" w:hAnsi="Times New Roman" w:cs="Times New Roman"/>
+          <w:sz w:val="24"/>
+          <w:szCs w:val="24"/>
+          <w:lang w:val="tr-TR"/>
+        </w:rPr>
+      </w:pPr>
+      <w:r>
+        <w:rPr>
+          <w:rFonts w:ascii="Times New Roman" w:hAnsi="Times New Roman" w:cs="Times New Roman"/>
+          <w:sz w:val="24"/>
+          <w:szCs w:val="24"/>
+          <w:lang w:val="tr-TR"/>
+        </w:rPr>
+        <w:t xml:space="preserve">4) </w:t>
+      </w:r>
+      <w:r>
+        <w:rPr>
+          <w:rFonts w:ascii="Times New Roman" w:hAnsi="Times New Roman" w:cs="Times New Roman"/>
+          <w:sz w:val="24"/>
+          <w:szCs w:val="24"/>
+          <w:lang w:val="tr-TR"/>
+        </w:rPr>
+        <w:t>Bayat</w:t>
+      </w:r>
+      <w:r>
+        <w:rPr>
+          <w:rFonts w:ascii="Times New Roman" w:hAnsi="Times New Roman" w:cs="Times New Roman"/>
+          <w:sz w:val="24"/>
+          <w:szCs w:val="24"/>
+          <w:lang w:val="tr-TR"/>
+        </w:rPr>
+        <w:t xml:space="preserve"> </w:t>
+      </w:r>
+      <w:r>
+        <w:rPr>
+          <w:rFonts w:ascii="Times New Roman" w:hAnsi="Times New Roman" w:cs="Times New Roman"/>
+          <w:sz w:val="24"/>
+          <w:szCs w:val="24"/>
+          <w:lang w:val="tr-TR"/>
+        </w:rPr>
+        <w:t xml:space="preserve">— </w:t>
+      </w:r>
+      <w:r>
+        <w:rPr>
+          <w:rFonts w:ascii="Times New Roman" w:hAnsi="Times New Roman" w:cs="Times New Roman"/>
+          <w:sz w:val="24"/>
+          <w:szCs w:val="24"/>
+        </w:rPr>
+        <w:t>Stale</w:t>
+      </w:r>
+    </w:p>
+    <w:p>
+      <w:pPr>
+        <w:rPr>
+          <w:rFonts w:ascii="Times New Roman" w:hAnsi="Times New Roman" w:cs="Times New Roman"/>
+          <w:sz w:val="24"/>
+          <w:szCs w:val="24"/>
+          <w:lang w:val="tr-TR"/>
+        </w:rPr>
+      </w:pPr>
+      <w:r>
+        <w:rPr>
+          <w:rFonts w:ascii="Times New Roman" w:hAnsi="Times New Roman" w:cs="Times New Roman"/>
+          <w:sz w:val="24"/>
+          <w:szCs w:val="24"/>
+          <w:lang w:val="tr-TR"/>
+        </w:rPr>
+        <w:t xml:space="preserve">5) </w:t>
+      </w:r>
+      <w:r>
+        <w:rPr>
+          <w:rFonts w:ascii="Times New Roman" w:hAnsi="Times New Roman" w:cs="Times New Roman"/>
+          <w:sz w:val="24"/>
+          <w:szCs w:val="24"/>
+          <w:lang w:val="tr-TR"/>
+        </w:rPr>
+        <w:t>Bozul</w:t>
+      </w:r>
+      <w:r>
+        <w:rPr>
+          <w:rFonts w:ascii="Times New Roman" w:hAnsi="Times New Roman" w:cs="Times New Roman"/>
+          <w:sz w:val="24"/>
+          <w:szCs w:val="24"/>
+          <w:lang w:val="tr-TR"/>
+        </w:rPr>
+        <w:t>muş</w:t>
+      </w:r>
+      <w:r>
+        <w:rPr>
+          <w:rFonts w:ascii="Times New Roman" w:hAnsi="Times New Roman" w:cs="Times New Roman"/>
+          <w:sz w:val="24"/>
+          <w:szCs w:val="24"/>
+          <w:lang w:val="tr-TR"/>
+        </w:rPr>
+        <w:t xml:space="preserve"> — </w:t>
+      </w:r>
+      <w:r>
+        <w:rPr>
+          <w:rFonts w:ascii="Times New Roman" w:hAnsi="Times New Roman" w:cs="Times New Roman"/>
+          <w:sz w:val="24"/>
+          <w:szCs w:val="24"/>
+        </w:rPr>
+        <w:t>Spoilt</w:t>
+      </w:r>
+    </w:p>
+    <w:p>
+      <w:pPr>
+        <w:rPr>
+          <w:rFonts w:ascii="Times New Roman" w:hAnsi="Times New Roman" w:cs="Times New Roman"/>
+          <w:sz w:val="24"/>
+          <w:szCs w:val="24"/>
+          <w:lang w:val="tr-TR"/>
+        </w:rPr>
+      </w:pPr>
+      <w:r>
+        <w:rPr>
+          <w:rFonts w:ascii="Times New Roman" w:hAnsi="Times New Roman" w:cs="Times New Roman"/>
+          <w:sz w:val="24"/>
+          <w:szCs w:val="24"/>
+          <w:lang w:val="tr-TR"/>
+        </w:rPr>
+        <w:t xml:space="preserve"> </w:t>
+      </w:r>
+    </w:p>
+    <w:p>
+      <w:pPr>
+        <w:pStyle w:val="NoSpacing"/>
+        <w:rPr>
+          <w:rFonts w:ascii="Times New Roman" w:hAnsi="Times New Roman" w:cs="Times New Roman"/>
+          <w:sz w:val="24"/>
+          <w:szCs w:val="24"/>
+          <w:lang w:val="tr-TR"/>
+        </w:rPr>
+      </w:pPr>
+      <w:bookmarkStart w:id="27" w:name="_Toc45125999"/>
+      <w:r>
+        <w:rPr>
+          <w:rStyle w:val="Heading3Char"/>
+          <w:rFonts w:asciiTheme="minorHAnsi" w:hAnsiTheme="minorHAnsi" w:cstheme="minorHAnsi"/>
+        </w:rPr>
+        <w:t>İtem</w:t>
+      </w:r>
+      <w:r>
+        <w:rPr>
+          <w:rStyle w:val="Heading3Char"/>
+          <w:rFonts w:asciiTheme="minorHAnsi" w:hAnsiTheme="minorHAnsi" w:cstheme="minorHAnsi"/>
+          <w:lang w:val="tr-TR"/>
+        </w:rPr>
+        <w:t xml:space="preserve"> Sistemi:</w:t>
+      </w:r>
+      <w:bookmarkEnd w:id="27"/>
+      <w:r>
+        <w:rPr>
+          <w:rFonts w:ascii="Times New Roman" w:hAnsi="Times New Roman" w:cs="Times New Roman"/>
+          <w:sz w:val="24"/>
+          <w:szCs w:val="24"/>
+          <w:lang w:val="tr-TR"/>
+        </w:rPr>
+        <w:t xml:space="preserve"> Her itemin ayrı bir </w:t>
+      </w:r>
+      <w:r>
+        <w:rPr>
+          <w:rFonts w:ascii="Times New Roman" w:hAnsi="Times New Roman" w:cs="Times New Roman"/>
+          <w:sz w:val="24"/>
+          <w:szCs w:val="24"/>
+        </w:rPr>
+        <w:t>slot</w:t>
+      </w:r>
+      <w:r>
+        <w:rPr>
+          <w:rFonts w:ascii="Times New Roman" w:hAnsi="Times New Roman" w:cs="Times New Roman"/>
+          <w:sz w:val="24"/>
+          <w:szCs w:val="24"/>
+          <w:lang w:val="tr-TR"/>
+        </w:rPr>
+        <w:t xml:space="preserve"> limiti vardır. Bir slota birden fazla domates koyulacağı gibi her slota birden fazla kılıç koyamayız.</w:t>
+      </w:r>
+      <w:r>
+        <w:rPr>
+          <w:rFonts w:ascii="Times New Roman" w:hAnsi="Times New Roman" w:cs="Times New Roman"/>
+          <w:sz w:val="24"/>
+          <w:szCs w:val="24"/>
+          <w:lang w:val="tr-TR"/>
+        </w:rPr>
+        <w:t xml:space="preserve"> </w:t>
+      </w:r>
+    </w:p>
+    <w:p>
+      <w:pPr>
+        <w:pStyle w:val="NoSpacing"/>
+        <w:rPr>
+          <w:rFonts w:ascii="Times New Roman" w:hAnsi="Times New Roman" w:cs="Times New Roman"/>
+          <w:sz w:val="24"/>
+          <w:szCs w:val="24"/>
+          <w:lang w:val="tr-TR"/>
+        </w:rPr>
+      </w:pPr>
+    </w:p>
+    <w:p>
+      <w:pPr>
+        <w:pStyle w:val="NoSpacing"/>
+        <w:rPr>
+          <w:rFonts w:ascii="Times New Roman" w:hAnsi="Times New Roman" w:cs="Times New Roman"/>
+          <w:sz w:val="24"/>
+          <w:szCs w:val="24"/>
+          <w:lang w:val="tr-TR"/>
+        </w:rPr>
+      </w:pPr>
+      <w:r>
+        <w:rPr>
+          <w:rFonts w:ascii="Times New Roman" w:hAnsi="Times New Roman" w:cs="Times New Roman"/>
+          <w:sz w:val="24"/>
+          <w:szCs w:val="24"/>
+          <w:lang w:val="tr-TR"/>
+        </w:rPr>
+        <w:t xml:space="preserve">Örmek olarak domatesi ele alalım bir pazardan domates almak istediğimizde belli bir limite kadar olan domatesler tek bir slot içinde birikecektir. Diyelim limitimiz domates için 5 olsun. 5 domatesten fazla domates almak istediğimizde domatesler yeni bir slota dolacaktır. Bunun gibi her itemin farklı slot limitleri vardır. </w:t>
+      </w:r>
+    </w:p>
+    <w:p>
+      <w:pPr>
+        <w:pStyle w:val="NoSpacing"/>
+        <w:rPr>
+          <w:rFonts w:ascii="Times New Roman" w:hAnsi="Times New Roman" w:cs="Times New Roman"/>
+          <w:sz w:val="24"/>
+          <w:szCs w:val="24"/>
+          <w:lang w:val="tr-TR"/>
+        </w:rPr>
+      </w:pPr>
+    </w:p>
+    <w:p>
+      <w:pPr>
+        <w:pStyle w:val="NoSpacing"/>
+        <w:rPr>
+          <w:rFonts w:ascii="Times New Roman" w:hAnsi="Times New Roman" w:cs="Times New Roman"/>
+          <w:sz w:val="24"/>
+          <w:szCs w:val="24"/>
+          <w:lang w:val="tr-TR"/>
+        </w:rPr>
+      </w:pPr>
+      <w:bookmarkStart w:id="28" w:name="_Toc45126000"/>
+      <w:r>
+        <w:rPr>
+          <w:rStyle w:val="Heading3Char"/>
+          <w:rFonts w:asciiTheme="minorHAnsi" w:hAnsiTheme="minorHAnsi" w:cstheme="minorHAnsi"/>
+          <w:lang w:val="tr-TR"/>
+        </w:rPr>
+        <w:t>Envanter Sistemi</w:t>
+      </w:r>
+      <w:r>
+        <w:rPr>
+          <w:rStyle w:val="Heading3Char"/>
+          <w:rFonts w:asciiTheme="minorHAnsi" w:hAnsiTheme="minorHAnsi" w:cstheme="minorHAnsi"/>
+        </w:rPr>
+        <w:t>:</w:t>
+      </w:r>
+      <w:bookmarkEnd w:id="28"/>
+      <w:r>
+        <w:rPr>
+          <w:rFonts w:ascii="Times New Roman" w:hAnsi="Times New Roman" w:cs="Times New Roman"/>
+          <w:sz w:val="24"/>
+          <w:szCs w:val="24"/>
+          <w:lang w:val="tr-TR"/>
+        </w:rPr>
+        <w:t xml:space="preserve"> Karakterin envanteri 3 farklı sekme ’ye bölünmektedir. </w:t>
+      </w:r>
+    </w:p>
+    <w:p>
+      <w:pPr>
+        <w:pStyle w:val="NoSpacing"/>
+        <w:rPr>
+          <w:rFonts w:ascii="Times New Roman" w:hAnsi="Times New Roman" w:cs="Times New Roman"/>
+          <w:sz w:val="24"/>
+          <w:szCs w:val="24"/>
+          <w:lang w:val="tr-TR"/>
+        </w:rPr>
+      </w:pPr>
+    </w:p>
+    <w:p>
+      <w:pPr>
+        <w:pStyle w:val="NoSpacing"/>
+        <w:rPr>
+          <w:rFonts w:ascii="Times New Roman" w:hAnsi="Times New Roman" w:cs="Times New Roman"/>
+          <w:sz w:val="24"/>
+          <w:szCs w:val="24"/>
+          <w:lang w:val="tr-TR"/>
+        </w:rPr>
+      </w:pPr>
+      <w:r>
+        <w:rPr>
+          <w:rFonts w:ascii="Times New Roman" w:hAnsi="Times New Roman" w:cs="Times New Roman"/>
+          <w:sz w:val="24"/>
+          <w:szCs w:val="24"/>
+          <w:lang w:val="tr-TR"/>
+        </w:rPr>
+        <w:t>1) Üstünde Taşıdıkları,</w:t>
+      </w:r>
+    </w:p>
+    <w:p>
+      <w:pPr>
+        <w:pStyle w:val="NoSpacing"/>
+        <w:rPr>
+          <w:rFonts w:ascii="Times New Roman" w:hAnsi="Times New Roman" w:cs="Times New Roman"/>
+          <w:sz w:val="24"/>
+          <w:szCs w:val="24"/>
+          <w:lang w:val="tr-TR"/>
+        </w:rPr>
+      </w:pPr>
+      <w:r>
+        <w:rPr>
+          <w:rFonts w:ascii="Times New Roman" w:hAnsi="Times New Roman" w:cs="Times New Roman"/>
+          <w:sz w:val="24"/>
+          <w:szCs w:val="24"/>
+          <w:lang w:val="tr-TR"/>
+        </w:rPr>
+        <w:t>2) Handakiler</w:t>
+      </w:r>
+      <w:r>
+        <w:rPr>
+          <w:rFonts w:ascii="Times New Roman" w:hAnsi="Times New Roman" w:cs="Times New Roman"/>
+          <w:sz w:val="24"/>
+          <w:szCs w:val="24"/>
+          <w:lang w:val="tr-TR"/>
+        </w:rPr>
+        <w:t xml:space="preserve">, </w:t>
+      </w:r>
+    </w:p>
+    <w:p>
+      <w:pPr>
+        <w:pStyle w:val="NoSpacing"/>
+        <w:rPr>
+          <w:rFonts w:ascii="Times New Roman" w:hAnsi="Times New Roman" w:cs="Times New Roman"/>
+          <w:sz w:val="24"/>
+          <w:szCs w:val="24"/>
+          <w:lang w:val="tr-TR"/>
+        </w:rPr>
+      </w:pPr>
+      <w:r>
+        <w:rPr>
+          <w:rFonts w:ascii="Times New Roman" w:hAnsi="Times New Roman" w:cs="Times New Roman"/>
+          <w:sz w:val="24"/>
+          <w:szCs w:val="24"/>
+          <w:lang w:val="tr-TR"/>
+        </w:rPr>
+        <w:t>3) Takas Edilebilenler.</w:t>
+      </w:r>
+    </w:p>
+    <w:p>
+      <w:pPr>
+        <w:pStyle w:val="NoSpacing"/>
+        <w:rPr>
+          <w:rFonts w:ascii="Times New Roman" w:hAnsi="Times New Roman" w:cs="Times New Roman"/>
+          <w:sz w:val="24"/>
+          <w:szCs w:val="24"/>
+          <w:lang w:val="tr-TR"/>
+        </w:rPr>
+      </w:pPr>
+    </w:p>
+    <w:p>
+      <w:pPr>
+        <w:pStyle w:val="NoSpacing"/>
+        <w:rPr>
+          <w:rFonts w:ascii="Times New Roman" w:hAnsi="Times New Roman" w:cs="Times New Roman"/>
+          <w:sz w:val="24"/>
+          <w:szCs w:val="24"/>
+          <w:lang w:val="tr-TR"/>
+        </w:rPr>
+      </w:pPr>
+      <w:r>
+        <w:rPr>
+          <w:rFonts w:ascii="Times New Roman" w:hAnsi="Times New Roman" w:cs="Times New Roman"/>
+          <w:sz w:val="24"/>
+          <w:szCs w:val="24"/>
+          <w:lang w:val="tr-TR"/>
+        </w:rPr>
+        <w:t>3’undede farklı slot limiti bulunmaktadır. (En az</w:t>
+      </w:r>
+      <w:r>
+        <w:rPr>
+          <w:rFonts w:ascii="Times New Roman" w:hAnsi="Times New Roman" w:cs="Times New Roman"/>
+          <w:sz w:val="24"/>
+          <w:szCs w:val="24"/>
+          <w:lang w:val="tr-TR"/>
+        </w:rPr>
+        <w:t xml:space="preserve"> slot limiti karakterin </w:t>
+      </w:r>
+      <w:r>
+        <w:rPr>
+          <w:rFonts w:ascii="Times New Roman" w:hAnsi="Times New Roman" w:cs="Times New Roman"/>
+          <w:sz w:val="24"/>
+          <w:szCs w:val="24"/>
+          <w:lang w:val="tr-TR"/>
+        </w:rPr>
+        <w:t>üstünde bulunur). Sekmeler arası item değişikliği yapmak için karakterin gerekli alanlara gitmesi lazımdır.</w:t>
+      </w:r>
+    </w:p>
+    <w:p>
+      <w:pPr>
+        <w:pStyle w:val="NoSpacing"/>
+        <w:rPr>
+          <w:rFonts w:ascii="Times New Roman" w:hAnsi="Times New Roman" w:cs="Times New Roman"/>
+          <w:sz w:val="24"/>
+          <w:szCs w:val="24"/>
+          <w:lang w:val="tr-TR"/>
+        </w:rPr>
+      </w:pPr>
+      <w:r>
+        <w:rPr>
+          <w:rFonts w:ascii="Times New Roman" w:hAnsi="Times New Roman" w:cs="Times New Roman"/>
+          <w:sz w:val="24"/>
+          <w:szCs w:val="24"/>
+          <w:lang w:val="tr-TR"/>
+        </w:rPr>
+        <w:t xml:space="preserve">Örnek: </w:t>
+      </w:r>
+      <w:r>
+        <w:rPr>
+          <w:rFonts w:ascii="Times New Roman" w:hAnsi="Times New Roman" w:cs="Times New Roman"/>
+          <w:sz w:val="24"/>
+          <w:szCs w:val="24"/>
+          <w:lang w:val="tr-TR"/>
+        </w:rPr>
+        <w:t>Üstünden Han’a koymak istiyorsa mutfağa, takas için ise Merchant Alanına</w:t>
+      </w:r>
+      <w:r>
+        <w:rPr>
+          <w:rFonts w:ascii="Times New Roman" w:hAnsi="Times New Roman" w:cs="Times New Roman"/>
+          <w:sz w:val="24"/>
+          <w:szCs w:val="24"/>
+          <w:lang w:val="tr-TR"/>
+        </w:rPr>
+        <w:t xml:space="preserve"> gitmesi gereklidir</w:t>
+      </w:r>
+      <w:r>
+        <w:rPr>
+          <w:rFonts w:ascii="Times New Roman" w:hAnsi="Times New Roman" w:cs="Times New Roman"/>
+          <w:sz w:val="24"/>
+          <w:szCs w:val="24"/>
+          <w:lang w:val="tr-TR"/>
+        </w:rPr>
+        <w:t xml:space="preserve">. </w:t>
+      </w:r>
+    </w:p>
+    <w:p>
+      <w:pPr>
+        <w:pStyle w:val="NoSpacing"/>
+        <w:rPr>
+          <w:rFonts w:ascii="Times New Roman" w:hAnsi="Times New Roman" w:cs="Times New Roman"/>
+          <w:sz w:val="24"/>
+          <w:szCs w:val="24"/>
+          <w:lang w:val="tr-TR"/>
+        </w:rPr>
+      </w:pPr>
+    </w:p>
+    <w:p>
+      <w:pPr>
+        <w:pStyle w:val="NoSpacing"/>
+        <w:rPr>
+          <w:rFonts w:ascii="Times New Roman" w:hAnsi="Times New Roman" w:cs="Times New Roman"/>
+          <w:sz w:val="24"/>
+          <w:szCs w:val="24"/>
+          <w:lang w:val="tr-TR"/>
+        </w:rPr>
+      </w:pPr>
+      <w:r>
+        <w:rPr>
+          <w:rFonts w:ascii="Times New Roman" w:hAnsi="Times New Roman" w:cs="Times New Roman"/>
+          <w:sz w:val="24"/>
+          <w:szCs w:val="24"/>
+          <w:lang w:val="tr-TR"/>
+        </w:rPr>
+        <w:t xml:space="preserve">İçecekler özel bir yemek </w:t>
+      </w:r>
+      <w:r>
+        <w:rPr>
+          <w:rStyle w:val="gt-baf-cell"/>
+          <w:lang w:val="tr-TR"/>
+        </w:rPr>
+        <w:t>türüdür</w:t>
+      </w:r>
+      <w:r>
+        <w:rPr>
+          <w:rFonts w:ascii="Times New Roman" w:hAnsi="Times New Roman" w:cs="Times New Roman"/>
+          <w:sz w:val="24"/>
+          <w:szCs w:val="24"/>
+          <w:lang w:val="tr-TR"/>
+        </w:rPr>
+        <w:t xml:space="preserve"> ve sadece Han’da bulunur. Bunlar özel bir slot kaplar han limitinden hariç ve her zaman gözükmektedir. </w:t>
+      </w:r>
+      <w:r>
+        <w:rPr>
+          <w:rFonts w:ascii="Times New Roman" w:hAnsi="Times New Roman" w:cs="Times New Roman"/>
+          <w:sz w:val="24"/>
+          <w:szCs w:val="24"/>
+          <w:lang w:val="tr-TR"/>
+        </w:rPr>
+        <w:t xml:space="preserve">Bu itemler 4 farklı parçaya bölünür: </w:t>
+      </w:r>
+      <w:r>
+        <w:rPr>
+          <w:rFonts w:ascii="Times New Roman" w:hAnsi="Times New Roman" w:cs="Times New Roman"/>
+          <w:sz w:val="24"/>
+          <w:szCs w:val="24"/>
+        </w:rPr>
+        <w:t>Beer</w:t>
+      </w:r>
+      <w:r>
+        <w:rPr>
+          <w:rFonts w:ascii="Times New Roman" w:hAnsi="Times New Roman" w:cs="Times New Roman"/>
+          <w:sz w:val="24"/>
+          <w:szCs w:val="24"/>
+          <w:lang w:val="tr-TR"/>
+        </w:rPr>
+        <w:t xml:space="preserve">, </w:t>
+      </w:r>
+      <w:r>
+        <w:rPr>
+          <w:rFonts w:ascii="Times New Roman" w:hAnsi="Times New Roman" w:cs="Times New Roman"/>
+          <w:sz w:val="24"/>
+          <w:szCs w:val="24"/>
+        </w:rPr>
+        <w:t>Mead</w:t>
+      </w:r>
+      <w:r>
+        <w:rPr>
+          <w:rFonts w:ascii="Times New Roman" w:hAnsi="Times New Roman" w:cs="Times New Roman"/>
+          <w:sz w:val="24"/>
+          <w:szCs w:val="24"/>
+          <w:lang w:val="tr-TR"/>
+        </w:rPr>
+        <w:t xml:space="preserve">, Wine ve </w:t>
+      </w:r>
+      <w:r>
+        <w:rPr>
+          <w:rFonts w:ascii="Times New Roman" w:hAnsi="Times New Roman" w:cs="Times New Roman"/>
+          <w:sz w:val="24"/>
+          <w:szCs w:val="24"/>
+        </w:rPr>
+        <w:t>Cider</w:t>
+      </w:r>
+      <w:r>
+        <w:rPr>
+          <w:rFonts w:ascii="Times New Roman" w:hAnsi="Times New Roman" w:cs="Times New Roman"/>
+          <w:sz w:val="24"/>
+          <w:szCs w:val="24"/>
+          <w:lang w:val="tr-TR"/>
+        </w:rPr>
+        <w:t xml:space="preserve"> olarak.</w:t>
+      </w:r>
+      <w:r>
+        <w:rPr>
+          <w:rFonts w:ascii="Times New Roman" w:hAnsi="Times New Roman" w:cs="Times New Roman"/>
+          <w:sz w:val="24"/>
+          <w:szCs w:val="24"/>
+          <w:lang w:val="tr-TR"/>
+        </w:rPr>
+        <w:t xml:space="preserve"> Üstüne gelindiği zaman bulunan litre miktarını gösterir, envanter ’den </w:t>
+      </w:r>
+      <w:r>
+        <w:rPr>
+          <w:rFonts w:ascii="Times New Roman" w:hAnsi="Times New Roman" w:cs="Times New Roman"/>
+          <w:sz w:val="24"/>
+          <w:szCs w:val="24"/>
+          <w:lang w:val="tr-TR"/>
+        </w:rPr>
+        <w:t>hiçbir</w:t>
+      </w:r>
+      <w:r>
+        <w:rPr>
+          <w:rFonts w:ascii="Times New Roman" w:hAnsi="Times New Roman" w:cs="Times New Roman"/>
+          <w:sz w:val="24"/>
+          <w:szCs w:val="24"/>
+          <w:lang w:val="tr-TR"/>
+        </w:rPr>
+        <w:t xml:space="preserve"> </w:t>
+      </w:r>
+      <w:r>
+        <w:rPr>
+          <w:rFonts w:ascii="Times New Roman" w:hAnsi="Times New Roman" w:cs="Times New Roman"/>
+          <w:sz w:val="24"/>
+          <w:szCs w:val="24"/>
+          <w:lang w:val="tr-TR"/>
+        </w:rPr>
+        <w:t>zaman</w:t>
+      </w:r>
+      <w:r>
+        <w:rPr>
+          <w:rFonts w:ascii="Times New Roman" w:hAnsi="Times New Roman" w:cs="Times New Roman"/>
+          <w:sz w:val="24"/>
+          <w:szCs w:val="24"/>
+          <w:lang w:val="tr-TR"/>
+        </w:rPr>
+        <w:t xml:space="preserve"> ve </w:t>
+      </w:r>
+      <w:r>
+        <w:rPr>
+          <w:rFonts w:ascii="Times New Roman" w:hAnsi="Times New Roman" w:cs="Times New Roman"/>
+          <w:sz w:val="24"/>
+          <w:szCs w:val="24"/>
+          <w:lang w:val="tr-TR"/>
+        </w:rPr>
+        <w:t>hiçbir</w:t>
+      </w:r>
+      <w:r>
+        <w:rPr>
+          <w:rFonts w:ascii="Times New Roman" w:hAnsi="Times New Roman" w:cs="Times New Roman"/>
+          <w:sz w:val="24"/>
+          <w:szCs w:val="24"/>
+          <w:lang w:val="tr-TR"/>
+        </w:rPr>
+        <w:t xml:space="preserve"> şekilde çıkarılamaz.</w:t>
+      </w:r>
+      <w:r>
+        <w:rPr>
+          <w:rFonts w:ascii="Times New Roman" w:hAnsi="Times New Roman" w:cs="Times New Roman"/>
+          <w:sz w:val="24"/>
+          <w:szCs w:val="24"/>
+          <w:lang w:val="tr-TR"/>
+        </w:rPr>
+        <w:t xml:space="preserve"> Doldurulması için k</w:t>
+      </w:r>
+      <w:r>
+        <w:rPr>
+          <w:rFonts w:ascii="Times New Roman" w:hAnsi="Times New Roman" w:cs="Times New Roman"/>
+          <w:sz w:val="24"/>
+          <w:szCs w:val="24"/>
+          <w:lang w:val="tr-TR"/>
+        </w:rPr>
+        <w:t xml:space="preserve">asaba </w:t>
+      </w:r>
+      <w:r>
+        <w:rPr>
+          <w:rFonts w:ascii="Times New Roman" w:hAnsi="Times New Roman" w:cs="Times New Roman"/>
+          <w:sz w:val="24"/>
+          <w:szCs w:val="24"/>
+          <w:lang w:val="tr-TR"/>
+        </w:rPr>
+        <w:t>halkından bir karakter ile iletişime geçmek gerektir.</w:t>
+      </w:r>
+    </w:p>
+    <w:p>
+      <w:pPr>
+        <w:rPr>
+          <w:rFonts w:ascii="Times New Roman" w:hAnsi="Times New Roman" w:cs="Times New Roman"/>
+          <w:sz w:val="24"/>
+          <w:szCs w:val="24"/>
+          <w:lang w:val="tr-TR"/>
+        </w:rPr>
+      </w:pPr>
+      <w:r>
+        <w:rPr>
+          <w:rFonts w:ascii="Times New Roman" w:hAnsi="Times New Roman" w:cs="Times New Roman"/>
+          <w:sz w:val="24"/>
+          <w:szCs w:val="24"/>
+          <w:lang w:val="tr-TR"/>
+        </w:rPr>
+        <w:br w:type="page"/>
+      </w:r>
+    </w:p>
+    <w:p>
+      <w:pPr>
+        <w:pStyle w:val="NoSpacing"/>
+        <w:rPr>
+          <w:rFonts w:ascii="Times New Roman" w:hAnsi="Times New Roman" w:cs="Times New Roman"/>
+          <w:sz w:val="24"/>
+          <w:szCs w:val="24"/>
+          <w:lang w:val="tr-TR"/>
+        </w:rPr>
+      </w:pPr>
+    </w:p>
+    <w:p>
+      <w:pPr>
         <w:pStyle w:val="Heading2"/>
         <w:jc w:val="center"/>
-      </w:pPr>
-      <w:bookmarkStart w:id="27" w:name="_Toc42868713"/>
-      <w:r>
-        <w:lastRenderedPageBreak/>
+        <w:rPr>
+          <w:lang w:val="tr-TR"/>
+        </w:rPr>
+      </w:pPr>
+      <w:bookmarkStart w:id="29" w:name="_Toc45126001"/>
+      <w:r>
+        <w:rPr>
+          <w:lang w:val="tr-TR"/>
+        </w:rPr>
+        <w:t>Player Background</w:t>
+      </w:r>
+      <w:r>
+        <w:rPr>
+          <w:lang w:val="tr-TR"/>
+        </w:rPr>
+        <w:t xml:space="preserve"> – Özgeçmiş</w:t>
+      </w:r>
+      <w:bookmarkEnd w:id="29"/>
+    </w:p>
+    <w:p>
+      <w:pPr>
+        <w:rPr>
+          <w:lang w:val="tr-TR"/>
+        </w:rPr>
+      </w:pPr>
+    </w:p>
+    <w:p>
+      <w:pPr>
+        <w:pStyle w:val="Heading3"/>
+        <w:rPr>
+          <w:lang w:val="tr-TR"/>
+        </w:rPr>
+      </w:pPr>
+      <w:bookmarkStart w:id="30" w:name="_Toc45126002"/>
+      <w:r>
+        <w:t>History</w:t>
+      </w:r>
+      <w:r>
+        <w:rPr>
+          <w:lang w:val="tr-TR"/>
+        </w:rPr>
+        <w:t>:</w:t>
+      </w:r>
+      <w:bookmarkEnd w:id="30"/>
+      <w:r>
+        <w:rPr>
+          <w:lang w:val="tr-TR"/>
+        </w:rPr>
+        <w:t xml:space="preserve"> </w:t>
+      </w:r>
+      <w:r>
+        <w:rPr>
+          <w:lang w:val="tr-TR"/>
+        </w:rPr>
+        <w:t xml:space="preserve"> </w:t>
+      </w:r>
+    </w:p>
+    <w:p>
+      <w:pPr>
+        <w:rPr>
+          <w:lang w:val="tr-TR"/>
+        </w:rPr>
+      </w:pPr>
+    </w:p>
+    <w:p>
+      <w:pPr>
+        <w:rPr>
+          <w:rFonts w:ascii="Times New Roman" w:hAnsi="Times New Roman" w:cs="Times New Roman"/>
+          <w:sz w:val="24"/>
+          <w:szCs w:val="24"/>
+          <w:lang w:val="tr-TR"/>
+        </w:rPr>
+      </w:pPr>
+      <w:r>
+        <w:rPr>
+          <w:lang w:val="tr-TR"/>
+        </w:rPr>
+        <w:tab/>
+      </w:r>
+      <w:r>
+        <w:rPr>
+          <w:rFonts w:ascii="Times New Roman" w:hAnsi="Times New Roman" w:cs="Times New Roman"/>
+          <w:b/>
+          <w:bCs/>
+          <w:sz w:val="24"/>
+          <w:szCs w:val="24"/>
+          <w:lang w:val="tr-TR"/>
+        </w:rPr>
+        <w:t xml:space="preserve">Hanın </w:t>
+      </w:r>
+      <w:r>
+        <w:rPr>
+          <w:rFonts w:ascii="Times New Roman" w:hAnsi="Times New Roman" w:cs="Times New Roman"/>
+          <w:b/>
+          <w:bCs/>
+          <w:sz w:val="24"/>
+          <w:szCs w:val="24"/>
+          <w:lang w:val="tr-TR"/>
+        </w:rPr>
+        <w:t xml:space="preserve">geçmişi: </w:t>
+      </w:r>
+      <w:r>
+        <w:rPr>
+          <w:rFonts w:ascii="Times New Roman" w:hAnsi="Times New Roman" w:cs="Times New Roman"/>
+          <w:sz w:val="24"/>
+          <w:szCs w:val="24"/>
+          <w:lang w:val="tr-TR"/>
+        </w:rPr>
+        <w:t>Hanı</w:t>
+      </w:r>
+      <w:r>
+        <w:rPr>
+          <w:rFonts w:ascii="Times New Roman" w:hAnsi="Times New Roman" w:cs="Times New Roman"/>
+          <w:sz w:val="24"/>
+          <w:szCs w:val="24"/>
+          <w:lang w:val="tr-TR"/>
+        </w:rPr>
+        <w:t xml:space="preserve"> işleten kişi ölüyor. Han tek çocuğu olan </w:t>
+      </w:r>
+      <w:r>
+        <w:rPr>
+          <w:rFonts w:ascii="Times New Roman" w:hAnsi="Times New Roman" w:cs="Times New Roman"/>
+          <w:sz w:val="24"/>
+          <w:szCs w:val="24"/>
+          <w:lang w:val="tr-TR"/>
+        </w:rPr>
+        <w:t>Osman’a</w:t>
+      </w:r>
+      <w:r>
+        <w:rPr>
+          <w:rFonts w:ascii="Times New Roman" w:hAnsi="Times New Roman" w:cs="Times New Roman"/>
+          <w:sz w:val="24"/>
+          <w:szCs w:val="24"/>
+          <w:lang w:val="tr-TR"/>
+        </w:rPr>
+        <w:t xml:space="preserve"> kalıyor. Hayırsız Osman</w:t>
+      </w:r>
+      <w:r>
+        <w:rPr>
+          <w:rFonts w:ascii="Times New Roman" w:hAnsi="Times New Roman" w:cs="Times New Roman"/>
+          <w:sz w:val="24"/>
+          <w:szCs w:val="24"/>
+          <w:lang w:val="tr-TR"/>
+        </w:rPr>
+        <w:t xml:space="preserve"> hanı çalıştırmak istemiyor ve çok pahalı bir fiyata satmak istiyor</w:t>
+      </w:r>
+      <w:r>
+        <w:rPr>
+          <w:rFonts w:ascii="Times New Roman" w:hAnsi="Times New Roman" w:cs="Times New Roman"/>
+          <w:sz w:val="24"/>
+          <w:szCs w:val="24"/>
+          <w:lang w:val="tr-TR"/>
+        </w:rPr>
+        <w:t>. Han</w:t>
+      </w:r>
+      <w:r>
+        <w:rPr>
+          <w:rFonts w:ascii="Times New Roman" w:hAnsi="Times New Roman" w:cs="Times New Roman"/>
+          <w:sz w:val="24"/>
+          <w:szCs w:val="24"/>
+          <w:lang w:val="tr-TR"/>
+        </w:rPr>
+        <w:t xml:space="preserve"> uzun yıllar</w:t>
+      </w:r>
+      <w:r>
+        <w:rPr>
+          <w:rFonts w:ascii="Times New Roman" w:hAnsi="Times New Roman" w:cs="Times New Roman"/>
+          <w:sz w:val="24"/>
+          <w:szCs w:val="24"/>
+          <w:lang w:val="tr-TR"/>
+        </w:rPr>
+        <w:t xml:space="preserve"> satılamıyor ve kullanılamaz hale geliyor. Hanı satın alan kişinin yüklü bir miktar para verip aynı zamanda hanın içinin onarması gerekiyor. </w:t>
+      </w:r>
+    </w:p>
+    <w:p>
+      <w:pPr>
+        <w:rPr>
+          <w:rFonts w:ascii="Times New Roman" w:hAnsi="Times New Roman" w:cs="Times New Roman"/>
+          <w:b/>
+          <w:bCs/>
+          <w:sz w:val="24"/>
+          <w:szCs w:val="24"/>
+          <w:lang w:val="tr-TR"/>
+        </w:rPr>
+      </w:pPr>
+      <w:r>
+        <w:rPr>
+          <w:rFonts w:ascii="Times New Roman" w:hAnsi="Times New Roman" w:cs="Times New Roman"/>
+          <w:sz w:val="24"/>
+          <w:szCs w:val="24"/>
+        </w:rPr>
+        <w:tab/>
+      </w:r>
+      <w:r>
+        <w:rPr>
+          <w:rFonts w:ascii="Times New Roman" w:hAnsi="Times New Roman" w:cs="Times New Roman"/>
+          <w:b/>
+          <w:bCs/>
+          <w:sz w:val="24"/>
+          <w:szCs w:val="24"/>
+          <w:lang w:val="tr-TR"/>
+        </w:rPr>
+        <w:t>Oyuncunun geçmişi</w:t>
+      </w:r>
+      <w:r>
+        <w:rPr>
+          <w:rFonts w:ascii="Times New Roman" w:hAnsi="Times New Roman" w:cs="Times New Roman"/>
+          <w:b/>
+          <w:bCs/>
+          <w:sz w:val="24"/>
+          <w:szCs w:val="24"/>
+          <w:lang w:val="tr-TR"/>
+        </w:rPr>
+        <w:t>:</w:t>
+      </w:r>
+    </w:p>
+    <w:p>
+      <w:pPr>
+        <w:pStyle w:val="ListParagraph"/>
+        <w:numPr>
+          <w:ilvl w:val="0"/>
+          <w:numId w:val="2"/>
+        </w:numPr>
+        <w:rPr>
+          <w:rFonts w:ascii="Times New Roman" w:hAnsi="Times New Roman" w:cs="Times New Roman"/>
+          <w:sz w:val="24"/>
+          <w:szCs w:val="24"/>
+          <w:lang w:val="tr-TR"/>
+        </w:rPr>
+      </w:pPr>
+      <w:r>
+        <w:rPr>
+          <w:rFonts w:ascii="Times New Roman" w:hAnsi="Times New Roman" w:cs="Times New Roman"/>
+          <w:sz w:val="24"/>
+          <w:szCs w:val="24"/>
+          <w:lang w:val="tr-TR"/>
+        </w:rPr>
+        <w:t xml:space="preserve"> Karakter gemi ile bu kasabaya gelir, </w:t>
+      </w:r>
+      <w:r>
+        <w:rPr>
+          <w:rFonts w:ascii="Times New Roman" w:hAnsi="Times New Roman" w:cs="Times New Roman"/>
+          <w:sz w:val="24"/>
+          <w:szCs w:val="24"/>
+          <w:lang w:val="tr-TR"/>
+        </w:rPr>
+        <w:t>b</w:t>
+      </w:r>
+      <w:r>
+        <w:rPr>
+          <w:rFonts w:ascii="Times New Roman" w:hAnsi="Times New Roman" w:cs="Times New Roman"/>
+          <w:sz w:val="24"/>
+          <w:szCs w:val="24"/>
+          <w:lang w:val="tr-TR"/>
+        </w:rPr>
+        <w:t>u kasabada</w:t>
+      </w:r>
+      <w:r>
+        <w:rPr>
+          <w:rFonts w:ascii="Times New Roman" w:hAnsi="Times New Roman" w:cs="Times New Roman"/>
+          <w:sz w:val="24"/>
+          <w:szCs w:val="24"/>
+          <w:lang w:val="tr-TR"/>
+        </w:rPr>
+        <w:t xml:space="preserve"> deniz kenarında yıkık</w:t>
+      </w:r>
+      <w:r>
+        <w:rPr>
+          <w:rFonts w:ascii="Times New Roman" w:hAnsi="Times New Roman" w:cs="Times New Roman"/>
+          <w:sz w:val="24"/>
+          <w:szCs w:val="24"/>
+          <w:lang w:val="tr-TR"/>
+        </w:rPr>
+        <w:t xml:space="preserve"> dökük olan </w:t>
+      </w:r>
+      <w:r>
+        <w:rPr>
+          <w:rFonts w:ascii="Times New Roman" w:hAnsi="Times New Roman" w:cs="Times New Roman"/>
+          <w:sz w:val="24"/>
+          <w:szCs w:val="24"/>
+          <w:lang w:val="tr-TR"/>
+        </w:rPr>
+        <w:t>hanı</w:t>
+      </w:r>
+      <w:r>
+        <w:rPr>
+          <w:rFonts w:ascii="Times New Roman" w:hAnsi="Times New Roman" w:cs="Times New Roman"/>
+          <w:sz w:val="24"/>
+          <w:szCs w:val="24"/>
+          <w:lang w:val="tr-TR"/>
+        </w:rPr>
+        <w:t xml:space="preserve"> satın alır. </w:t>
+      </w:r>
+    </w:p>
+    <w:p>
+      <w:pPr>
+        <w:pStyle w:val="ListParagraph"/>
+        <w:numPr>
+          <w:ilvl w:val="0"/>
+          <w:numId w:val="2"/>
+        </w:numPr>
+        <w:rPr>
+          <w:rFonts w:ascii="Times New Roman" w:hAnsi="Times New Roman" w:cs="Times New Roman"/>
+          <w:sz w:val="24"/>
+          <w:szCs w:val="24"/>
+          <w:lang w:val="tr-TR"/>
+        </w:rPr>
+      </w:pPr>
+      <w:r>
+        <w:rPr>
+          <w:rFonts w:ascii="Times New Roman" w:hAnsi="Times New Roman" w:cs="Times New Roman"/>
+          <w:sz w:val="24"/>
+          <w:szCs w:val="24"/>
+          <w:lang w:val="tr-TR"/>
+        </w:rPr>
+        <w:t xml:space="preserve">Karakterin çocukluğu bu köyde geçmiş olabilir. Ailesi denizci olmasını istemediği için kasabayı terk ediyor fakat geri geldiğinde acı gerçekle yüzleşiyor. </w:t>
+      </w:r>
+      <w:r>
+        <w:rPr>
+          <w:rFonts w:ascii="Times New Roman" w:hAnsi="Times New Roman" w:cs="Times New Roman"/>
+          <w:sz w:val="24"/>
+          <w:szCs w:val="24"/>
+          <w:lang w:val="tr-TR"/>
+        </w:rPr>
+        <w:t>Elindeki parayla han satın alıyor.</w:t>
+      </w:r>
+    </w:p>
+    <w:p>
+      <w:pPr>
+        <w:pStyle w:val="ListParagraph"/>
+        <w:numPr>
+          <w:ilvl w:val="0"/>
+          <w:numId w:val="2"/>
+        </w:numPr>
+        <w:rPr>
+          <w:rFonts w:ascii="Times New Roman" w:hAnsi="Times New Roman" w:cs="Times New Roman"/>
+          <w:sz w:val="24"/>
+          <w:szCs w:val="24"/>
+          <w:lang w:val="tr-TR"/>
+        </w:rPr>
+      </w:pPr>
+      <w:r>
+        <w:rPr>
+          <w:rFonts w:ascii="Times New Roman" w:hAnsi="Times New Roman" w:cs="Times New Roman"/>
+          <w:sz w:val="24"/>
+          <w:szCs w:val="24"/>
+          <w:lang w:val="tr-TR"/>
+        </w:rPr>
+        <w:t>Karakterimiz korsanların parasını çalıp kasabaya geliyor ve o parayla hanı satın alıyor. Karakterimiz geçmişte bu kasabaya gelmiş.</w:t>
+      </w:r>
+    </w:p>
+    <w:p>
+      <w:pPr>
+        <w:ind w:firstLine="720"/>
+        <w:rPr>
+          <w:rFonts w:ascii="Times New Roman" w:hAnsi="Times New Roman" w:cs="Times New Roman"/>
+          <w:sz w:val="24"/>
+          <w:szCs w:val="24"/>
+          <w:lang w:val="tr-TR"/>
+        </w:rPr>
+      </w:pPr>
+      <w:r>
+        <w:rPr>
+          <w:rFonts w:ascii="Times New Roman" w:hAnsi="Times New Roman" w:cs="Times New Roman"/>
+          <w:b/>
+          <w:bCs/>
+          <w:sz w:val="24"/>
+          <w:szCs w:val="24"/>
+          <w:lang w:val="tr-TR"/>
+        </w:rPr>
+        <w:t>Hanın satın alınması:</w:t>
+      </w:r>
+      <w:r>
+        <w:rPr>
+          <w:rFonts w:ascii="Times New Roman" w:hAnsi="Times New Roman" w:cs="Times New Roman"/>
+          <w:b/>
+          <w:bCs/>
+          <w:sz w:val="24"/>
+          <w:szCs w:val="24"/>
+          <w:lang w:val="tr-TR"/>
+        </w:rPr>
+        <w:t xml:space="preserve"> </w:t>
+      </w:r>
+      <w:r>
+        <w:rPr>
+          <w:rFonts w:ascii="Times New Roman" w:hAnsi="Times New Roman" w:cs="Times New Roman"/>
+          <w:sz w:val="24"/>
+          <w:szCs w:val="24"/>
+          <w:lang w:val="tr-TR"/>
+        </w:rPr>
+        <w:t xml:space="preserve">Karakterimizin hanı alması için yeteri kadar parası yok bu yüzden belli bir süre Osman’a para ödemesi gerekiyor. </w:t>
+      </w:r>
+      <w:bookmarkStart w:id="31" w:name="_GoBack"/>
+      <w:bookmarkEnd w:id="31"/>
+    </w:p>
+    <w:p>
+      <w:pPr>
+        <w:rPr>
+          <w:rFonts w:ascii="Times New Roman" w:hAnsi="Times New Roman" w:cs="Times New Roman"/>
+          <w:sz w:val="24"/>
+          <w:szCs w:val="24"/>
+          <w:lang w:val="tr-TR"/>
+        </w:rPr>
+      </w:pPr>
+      <w:r>
+        <w:rPr>
+          <w:rFonts w:ascii="Times New Roman" w:hAnsi="Times New Roman" w:cs="Times New Roman"/>
+          <w:sz w:val="24"/>
+          <w:szCs w:val="24"/>
+          <w:lang w:val="tr-TR"/>
+        </w:rPr>
+        <w:br w:type="page"/>
+      </w:r>
+    </w:p>
+    <w:p>
+      <w:pPr>
+        <w:rPr>
+          <w:rFonts w:ascii="Times New Roman" w:hAnsi="Times New Roman" w:cs="Times New Roman"/>
+          <w:sz w:val="24"/>
+          <w:szCs w:val="24"/>
+          <w:lang w:val="tr-TR"/>
+        </w:rPr>
+      </w:pPr>
+    </w:p>
+    <w:p>
+      <w:pPr>
+        <w:pStyle w:val="Heading2"/>
+        <w:jc w:val="center"/>
+      </w:pPr>
+      <w:bookmarkStart w:id="32" w:name="_Toc45126003"/>
+      <w:r>
         <w:t>Jobs and Homes</w:t>
       </w:r>
-      <w:bookmarkEnd w:id="27"/>
+      <w:r>
+        <w:t xml:space="preserve"> – </w:t>
+      </w:r>
+      <w:r>
+        <w:rPr>
+          <w:lang w:val="tr-TR"/>
+        </w:rPr>
+        <w:t>İşler ve Evler</w:t>
+      </w:r>
+      <w:bookmarkEnd w:id="32"/>
     </w:p>
     <w:p>
       <w:pPr>
@@ -5383,7 +7052,16 @@
                 <w:color w:val="000000"/>
                 <w:lang w:val="tr-TR"/>
               </w:rPr>
-              <w:t xml:space="preserve"> değişik ürünleri başkalarına satman için teklifte bulunur.</w:t>
+              <w:t xml:space="preserve"> değişik ürünleri </w:t>
+            </w:r>
+            <w:r>
+              <w:rPr>
+                <w:rFonts w:ascii="Calibri" w:hAnsi="Calibri" w:cs="Calibri"/>
+                <w:color w:val="000000"/>
+                <w:lang w:val="tr-TR"/>
+              </w:rPr>
+              <w:lastRenderedPageBreak/>
+              <w:t>başkalarına satman için teklifte bulunur.</w:t>
             </w:r>
           </w:p>
         </w:tc>
@@ -6480,6 +8158,97 @@
 <file path=word/numbering.xml><?xml version="1.0" encoding="utf-8"?>
 <w:numbering xmlns:wpc="http://schemas.microsoft.com/office/word/2010/wordprocessingCanvas" xmlns:cx="http://schemas.microsoft.com/office/drawing/2014/chartex" xmlns:cx1="http://schemas.microsoft.com/office/drawing/2015/9/8/chartex" xmlns:cx2="http://schemas.microsoft.com/office/drawing/2015/10/21/chartex" xmlns:cx3="http://schemas.microsoft.com/office/drawing/2016/5/9/chartex" xmlns:cx4="http://schemas.microsoft.com/office/drawing/2016/5/10/chartex" xmlns:cx5="http://schemas.microsoft.com/office/drawing/2016/5/11/chartex" xmlns:cx6="http://schemas.microsoft.com/office/drawing/2016/5/12/chartex" xmlns:cx7="http://schemas.microsoft.com/office/drawing/2016/5/13/chartex" xmlns:cx8="http://schemas.microsoft.com/office/drawing/2016/5/14/chartex" xmlns:mc="http://schemas.openxmlformats.org/markup-compatibility/2006" xmlns:aink="http://schemas.microsoft.com/office/drawing/2016/ink" xmlns:am3d="http://schemas.microsoft.com/office/drawing/2017/model3d" xmlns:o="urn:schemas-microsoft-com:office:office" xmlns:r="http://schemas.openxmlformats.org/officeDocument/2006/relationships" xmlns:m="http://schemas.openxmlformats.org/officeDocument/2006/math" xmlns:v="urn:schemas-microsoft-com:vml" xmlns:wp14="http://schemas.microsoft.com/office/word/2010/wordprocessingDrawing" xmlns:wp="http://schemas.openxmlformats.org/drawingml/2006/wordprocessingDrawing" xmlns:w10="urn:schemas-microsoft-com:office:word" xmlns:w="http://schemas.openxmlformats.org/wordprocessingml/2006/main" xmlns:w14="http://schemas.microsoft.com/office/word/2010/wordml" xmlns:w15="http://schemas.microsoft.com/office/word/2012/wordml" xmlns:w16cid="http://schemas.microsoft.com/office/word/2016/wordml/cid" xmlns:w16se="http://schemas.microsoft.com/office/word/2015/wordml/symex" xmlns:wpg="http://schemas.microsoft.com/office/word/2010/wordprocessingGroup" xmlns:wpi="http://schemas.microsoft.com/office/word/2010/wordprocessingInk" xmlns:wne="http://schemas.microsoft.com/office/word/2006/wordml" xmlns:wps="http://schemas.microsoft.com/office/word/2010/wordprocessingShape" mc:Ignorable="w14 w15 w16se w16cid wp14">
   <w:abstractNum w:abstractNumId="0" w15:restartNumberingAfterBreak="0">
+    <w:nsid w:val="226A6E0C"/>
+    <w:multiLevelType w:val="hybridMultilevel"/>
+    <w:tmpl w:val="77FC7020"/>
+    <w:lvl w:ilvl="0" w:tplc="0F2681F2">
+      <w:start w:val="1"/>
+      <w:numFmt w:val="lowerLetter"/>
+      <w:lvlText w:val="%1)"/>
+      <w:lvlJc w:val="left"/>
+      <w:pPr>
+        <w:ind w:left="720" w:hanging="360"/>
+      </w:pPr>
+      <w:rPr>
+        <w:rFonts w:hint="default"/>
+        <w:b w:val="0"/>
+        <w:bCs/>
+      </w:rPr>
+    </w:lvl>
+    <w:lvl w:ilvl="1" w:tplc="04090019" w:tentative="1">
+      <w:start w:val="1"/>
+      <w:numFmt w:val="lowerLetter"/>
+      <w:lvlText w:val="%2."/>
+      <w:lvlJc w:val="left"/>
+      <w:pPr>
+        <w:ind w:left="1440" w:hanging="360"/>
+      </w:pPr>
+    </w:lvl>
+    <w:lvl w:ilvl="2" w:tplc="0409001B" w:tentative="1">
+      <w:start w:val="1"/>
+      <w:numFmt w:val="lowerRoman"/>
+      <w:lvlText w:val="%3."/>
+      <w:lvlJc w:val="right"/>
+      <w:pPr>
+        <w:ind w:left="2160" w:hanging="180"/>
+      </w:pPr>
+    </w:lvl>
+    <w:lvl w:ilvl="3" w:tplc="0409000F" w:tentative="1">
+      <w:start w:val="1"/>
+      <w:numFmt w:val="decimal"/>
+      <w:lvlText w:val="%4."/>
+      <w:lvlJc w:val="left"/>
+      <w:pPr>
+        <w:ind w:left="2880" w:hanging="360"/>
+      </w:pPr>
+    </w:lvl>
+    <w:lvl w:ilvl="4" w:tplc="04090019" w:tentative="1">
+      <w:start w:val="1"/>
+      <w:numFmt w:val="lowerLetter"/>
+      <w:lvlText w:val="%5."/>
+      <w:lvlJc w:val="left"/>
+      <w:pPr>
+        <w:ind w:left="3600" w:hanging="360"/>
+      </w:pPr>
+    </w:lvl>
+    <w:lvl w:ilvl="5" w:tplc="0409001B" w:tentative="1">
+      <w:start w:val="1"/>
+      <w:numFmt w:val="lowerRoman"/>
+      <w:lvlText w:val="%6."/>
+      <w:lvlJc w:val="right"/>
+      <w:pPr>
+        <w:ind w:left="4320" w:hanging="180"/>
+      </w:pPr>
+    </w:lvl>
+    <w:lvl w:ilvl="6" w:tplc="0409000F" w:tentative="1">
+      <w:start w:val="1"/>
+      <w:numFmt w:val="decimal"/>
+      <w:lvlText w:val="%7."/>
+      <w:lvlJc w:val="left"/>
+      <w:pPr>
+        <w:ind w:left="5040" w:hanging="360"/>
+      </w:pPr>
+    </w:lvl>
+    <w:lvl w:ilvl="7" w:tplc="04090019" w:tentative="1">
+      <w:start w:val="1"/>
+      <w:numFmt w:val="lowerLetter"/>
+      <w:lvlText w:val="%8."/>
+      <w:lvlJc w:val="left"/>
+      <w:pPr>
+        <w:ind w:left="5760" w:hanging="360"/>
+      </w:pPr>
+    </w:lvl>
+    <w:lvl w:ilvl="8" w:tplc="0409001B" w:tentative="1">
+      <w:start w:val="1"/>
+      <w:numFmt w:val="lowerRoman"/>
+      <w:lvlText w:val="%9."/>
+      <w:lvlJc w:val="right"/>
+      <w:pPr>
+        <w:ind w:left="6480" w:hanging="180"/>
+      </w:pPr>
+    </w:lvl>
+  </w:abstractNum>
+  <w:abstractNum w:abstractNumId="1" w15:restartNumberingAfterBreak="0">
     <w:nsid w:val="253A5A23"/>
     <w:multiLevelType w:val="hybridMultilevel"/>
     <w:tmpl w:val="C72C5CDA"/>
@@ -6592,6 +8361,9 @@
     </w:lvl>
   </w:abstractNum>
   <w:num w:numId="1">
+    <w:abstractNumId w:val="1"/>
+  </w:num>
+  <w:num w:numId="2">
     <w:abstractNumId w:val="0"/>
   </w:num>
 </w:numbering>
@@ -7776,6 +9548,20 @@
       <w:color w:val="808080"/>
     </w:rPr>
   </w:style>
+  <w:style w:type="paragraph" w:styleId="NoSpacing">
+    <w:name w:val="No Spacing"/>
+    <w:uiPriority w:val="1"/>
+    <w:qFormat/>
+    <w:rsid w:val="004D6A43"/>
+    <w:pPr>
+      <w:spacing w:after="0" w:line="240" w:lineRule="auto"/>
+    </w:pPr>
+  </w:style>
+  <w:style w:type="character" w:customStyle="1" w:styleId="gt-baf-cell">
+    <w:name w:val="gt-baf-cell"/>
+    <w:basedOn w:val="DefaultParagraphFont"/>
+    <w:rsid w:val="00B06FAA"/>
+  </w:style>
 </w:styles>
 </file>
 
@@ -8079,7 +9865,7 @@
 </file>
 
 <file path=customXml/itemProps1.xml><?xml version="1.0" encoding="utf-8"?>
-<ds:datastoreItem xmlns:ds="http://schemas.openxmlformats.org/officeDocument/2006/customXml" ds:itemID="{AF8D7108-D175-4572-912C-BD942DB6AF50}">
+<ds:datastoreItem xmlns:ds="http://schemas.openxmlformats.org/officeDocument/2006/customXml" ds:itemID="{085037C8-E010-48CA-931E-C1F7505240C9}">
   <ds:schemaRefs>
     <ds:schemaRef ds:uri="http://schemas.openxmlformats.org/officeDocument/2006/bibliography"/>
   </ds:schemaRefs>

</xml_diff>

<commit_message>
Fixed Collision Mesh for Cooking System. Made adjustments to make it more performant. Fixed unresponsive clicks due to the UI consuming them instead of the cooked food. Changed starting gold to 1k. Added Shortcuts to acces Menu and Inventory. Right-Clicking no longer moves mouse to center of the screen. To begin rotating camera, you must hold right mouse for at least 0.3s. Code refactoring. Fixed player trying to move in-to a position occupied by AI.
</commit_message>
<xml_diff>
--- a/Project Design/Project Design Documentation.docx
+++ b/Project Design/Project Design Documentation.docx
@@ -1930,7 +1930,19 @@
               <w:rPr>
                 <w:rStyle w:val="Hyperlink"/>
               </w:rPr>
-              <w:t>History:</w:t>
+              <w:t>Hi</w:t>
+            </w:r>
+            <w:r>
+              <w:rPr>
+                <w:rStyle w:val="Hyperlink"/>
+              </w:rPr>
+              <w:t>s</w:t>
+            </w:r>
+            <w:r>
+              <w:rPr>
+                <w:rStyle w:val="Hyperlink"/>
+              </w:rPr>
+              <w:t>tory:</w:t>
             </w:r>
             <w:r>
               <w:rPr>
@@ -3265,6 +3277,65 @@
           <w:lang w:val="tr-TR"/>
         </w:rPr>
         <w:t>ansı ve sonucunda gelir kazanamama (yemeklerden) veya kırılan masalar.</w:t>
+      </w:r>
+    </w:p>
+    <w:p>
+      <w:pPr>
+        <w:pStyle w:val="ListParagraph"/>
+        <w:numPr>
+          <w:ilvl w:val="0"/>
+          <w:numId w:val="1"/>
+        </w:numPr>
+        <w:spacing w:line="480" w:lineRule="auto"/>
+        <w:rPr>
+          <w:rFonts w:ascii="Times New Roman" w:hAnsi="Times New Roman" w:cs="Times New Roman"/>
+          <w:sz w:val="24"/>
+          <w:szCs w:val="24"/>
+          <w:lang w:val="tr-TR"/>
+        </w:rPr>
+      </w:pPr>
+      <w:r>
+        <w:rPr>
+          <w:rFonts w:ascii="Times New Roman" w:hAnsi="Times New Roman" w:cs="Times New Roman"/>
+          <w:sz w:val="24"/>
+          <w:szCs w:val="24"/>
+          <w:lang w:val="tr-TR"/>
+        </w:rPr>
+        <w:t>Multiple maps to play on</w:t>
+      </w:r>
+      <w:r>
+        <w:rPr>
+          <w:rFonts w:ascii="Times New Roman" w:hAnsi="Times New Roman" w:cs="Times New Roman"/>
+          <w:sz w:val="24"/>
+          <w:szCs w:val="24"/>
+          <w:lang w:val="tr-TR"/>
+        </w:rPr>
+        <w:t>, when the game starts player picks a place to go to.</w:t>
+      </w:r>
+    </w:p>
+    <w:p>
+      <w:pPr>
+        <w:pStyle w:val="ListParagraph"/>
+        <w:numPr>
+          <w:ilvl w:val="0"/>
+          <w:numId w:val="1"/>
+        </w:numPr>
+        <w:spacing w:line="480" w:lineRule="auto"/>
+        <w:rPr>
+          <w:rFonts w:ascii="Times New Roman" w:hAnsi="Times New Roman" w:cs="Times New Roman"/>
+          <w:sz w:val="24"/>
+          <w:szCs w:val="24"/>
+          <w:lang w:val="tr-TR"/>
+        </w:rPr>
+      </w:pPr>
+      <w:r>
+        <w:rPr>
+          <w:rFonts w:ascii="Times New Roman" w:hAnsi="Times New Roman" w:cs="Times New Roman"/>
+          <w:sz w:val="24"/>
+          <w:szCs w:val="24"/>
+          <w:lang w:val="tr-TR"/>
+        </w:rPr>
+        <w:t>Beggars on the docks, trying to greed people into giving them Money.</w:t>
       </w:r>
       <w:bookmarkStart w:id="17" w:name="_GoBack"/>
       <w:bookmarkEnd w:id="17"/>
@@ -10074,7 +10145,7 @@
 </file>
 
 <file path=customXml/itemProps1.xml><?xml version="1.0" encoding="utf-8"?>
-<ds:datastoreItem xmlns:ds="http://schemas.openxmlformats.org/officeDocument/2006/customXml" ds:itemID="{05B3AB22-A73B-433C-A1A9-EEAB477D4425}">
+<ds:datastoreItem xmlns:ds="http://schemas.openxmlformats.org/officeDocument/2006/customXml" ds:itemID="{CBC500FC-9C2C-4319-9D23-57DD515A8401}">
   <ds:schemaRefs>
     <ds:schemaRef ds:uri="http://schemas.openxmlformats.org/officeDocument/2006/bibliography"/>
   </ds:schemaRefs>

</xml_diff>